<commit_message>
levellevelproject discribtion and outline edited
</commit_message>
<xml_diff>
--- a/Project_1_Team_7.docx
+++ b/Project_1_Team_7.docx
@@ -51,6 +51,7 @@
     <w:p>
       <w:pPr>
         <w:rPr>
+          <w:bCs/>
           <w:sz w:val="32"/>
           <w:szCs w:val="32"/>
         </w:rPr>
@@ -131,81 +132,392 @@
         </w:rPr>
         <w:t>, Tiffany</w:t>
       </w:r>
+    </w:p>
+    <w:p>
+      <w:pPr>
+        <w:rPr>
+          <w:bCs/>
+          <w:sz w:val="32"/>
+          <w:szCs w:val="32"/>
+        </w:rPr>
+      </w:pPr>
+    </w:p>
+    <w:p>
+      <w:pPr>
+        <w:rPr>
+          <w:b/>
+          <w:bCs/>
+          <w:sz w:val="32"/>
+          <w:szCs w:val="32"/>
+        </w:rPr>
+      </w:pPr>
+      <w:r>
+        <w:rPr>
+          <w:b/>
+          <w:bCs/>
+          <w:sz w:val="32"/>
+          <w:szCs w:val="32"/>
+        </w:rPr>
+        <w:t>Project Description/Outline</w:t>
+      </w:r>
+      <w:r>
+        <w:rPr>
+          <w:b/>
+          <w:bCs/>
+          <w:sz w:val="32"/>
+          <w:szCs w:val="32"/>
+        </w:rPr>
+        <w:t>:</w:t>
+      </w:r>
+      <w:r>
+        <w:rPr>
+          <w:b/>
+          <w:bCs/>
+          <w:sz w:val="32"/>
+          <w:szCs w:val="32"/>
+        </w:rPr>
+        <w:t xml:space="preserve"> </w:t>
+      </w:r>
+      <w:r>
+        <w:rPr>
+          <w:bCs/>
+          <w:sz w:val="32"/>
+          <w:szCs w:val="32"/>
+        </w:rPr>
+        <w:t xml:space="preserve">We have a data set from 2015 to 2017 which contains happiness scores, GDP per Capital, life expectancy, </w:t>
+      </w:r>
+      <w:r>
+        <w:rPr>
+          <w:bCs/>
+          <w:sz w:val="32"/>
+          <w:szCs w:val="32"/>
+        </w:rPr>
+        <w:t>generosi</w:t>
+      </w:r>
+      <w:r>
+        <w:rPr>
+          <w:bCs/>
+          <w:sz w:val="32"/>
+          <w:szCs w:val="32"/>
+        </w:rPr>
+        <w:t>ty, government corruption trust score etc.  of countries.</w:t>
+      </w:r>
+      <w:r>
+        <w:rPr>
+          <w:b/>
+          <w:bCs/>
+          <w:sz w:val="32"/>
+          <w:szCs w:val="32"/>
+        </w:rPr>
+        <w:t xml:space="preserve"> </w:t>
+      </w:r>
+      <w:r>
+        <w:rPr>
+          <w:bCs/>
+          <w:sz w:val="32"/>
+          <w:szCs w:val="32"/>
+        </w:rPr>
+        <w:t>We will examine</w:t>
+      </w:r>
+      <w:r>
+        <w:rPr>
+          <w:bCs/>
+          <w:sz w:val="32"/>
+          <w:szCs w:val="32"/>
+        </w:rPr>
+        <w:t xml:space="preserve"> the </w:t>
+      </w:r>
+      <w:r>
+        <w:rPr>
+          <w:bCs/>
+          <w:sz w:val="32"/>
+          <w:szCs w:val="32"/>
+        </w:rPr>
+        <w:t xml:space="preserve">data set and answer following questions than put our finding in </w:t>
+      </w:r>
+      <w:proofErr w:type="gramStart"/>
+      <w:r>
+        <w:rPr>
+          <w:bCs/>
+          <w:sz w:val="32"/>
+          <w:szCs w:val="32"/>
+        </w:rPr>
+        <w:t>the our</w:t>
+      </w:r>
+      <w:proofErr w:type="gramEnd"/>
+      <w:r>
+        <w:rPr>
+          <w:bCs/>
+          <w:sz w:val="32"/>
+          <w:szCs w:val="32"/>
+        </w:rPr>
+        <w:t xml:space="preserve"> final presentation to make it more visually understandable for consumer to help their decision making process.</w:t>
+      </w:r>
+    </w:p>
+    <w:p>
+      <w:pPr>
+        <w:rPr>
+          <w:b/>
+          <w:sz w:val="32"/>
+          <w:szCs w:val="32"/>
+        </w:rPr>
+      </w:pPr>
+    </w:p>
+    <w:p>
+      <w:pPr>
+        <w:rPr>
+          <w:b/>
+          <w:bCs/>
+          <w:sz w:val="32"/>
+          <w:szCs w:val="32"/>
+        </w:rPr>
+      </w:pPr>
+      <w:r>
+        <w:rPr>
+          <w:b/>
+          <w:bCs/>
+          <w:sz w:val="32"/>
+          <w:szCs w:val="32"/>
+        </w:rPr>
+        <w:t>Research Questions to Answer</w:t>
+      </w:r>
+      <w:r>
+        <w:rPr>
+          <w:b/>
+          <w:bCs/>
+          <w:sz w:val="32"/>
+          <w:szCs w:val="32"/>
+        </w:rPr>
+        <w:t>:</w:t>
+      </w:r>
+    </w:p>
+    <w:p>
+      <w:pPr>
+        <w:rPr>
+          <w:b/>
+          <w:bCs/>
+          <w:sz w:val="32"/>
+          <w:szCs w:val="32"/>
+        </w:rPr>
+      </w:pPr>
+      <w:r>
+        <w:rPr>
+          <w:b/>
+          <w:bCs/>
+          <w:sz w:val="32"/>
+          <w:szCs w:val="32"/>
+        </w:rPr>
+        <w:t>Question 1 - W</w:t>
+      </w:r>
+      <w:r>
+        <w:rPr>
+          <w:b/>
+          <w:bCs/>
+          <w:sz w:val="32"/>
+          <w:szCs w:val="32"/>
+        </w:rPr>
+        <w:t xml:space="preserve">hich </w:t>
+      </w:r>
+      <w:r>
+        <w:rPr>
+          <w:b/>
+          <w:bCs/>
+          <w:sz w:val="32"/>
+          <w:szCs w:val="32"/>
+        </w:rPr>
+        <w:t xml:space="preserve">region of the world </w:t>
+      </w:r>
+      <w:r>
+        <w:rPr>
+          <w:b/>
+          <w:bCs/>
+          <w:sz w:val="32"/>
+          <w:szCs w:val="32"/>
+        </w:rPr>
+        <w:t>has high</w:t>
+      </w:r>
+      <w:r>
+        <w:rPr>
+          <w:b/>
+          <w:bCs/>
+          <w:sz w:val="32"/>
+          <w:szCs w:val="32"/>
+        </w:rPr>
+        <w:t>er</w:t>
+      </w:r>
+      <w:r>
+        <w:rPr>
+          <w:b/>
+          <w:bCs/>
+          <w:sz w:val="32"/>
+          <w:szCs w:val="32"/>
+        </w:rPr>
+        <w:t xml:space="preserve"> mean happiness s</w:t>
+      </w:r>
+      <w:r>
+        <w:rPr>
+          <w:b/>
+          <w:bCs/>
+          <w:sz w:val="32"/>
+          <w:szCs w:val="32"/>
+        </w:rPr>
+        <w:t>core</w:t>
+      </w:r>
+      <w:r>
+        <w:rPr>
+          <w:b/>
+          <w:bCs/>
+          <w:sz w:val="32"/>
+          <w:szCs w:val="32"/>
+        </w:rPr>
+        <w:t xml:space="preserve"> then other regions</w:t>
+      </w:r>
+      <w:r>
+        <w:rPr>
+          <w:b/>
+          <w:bCs/>
+          <w:sz w:val="32"/>
+          <w:szCs w:val="32"/>
+        </w:rPr>
+        <w:t xml:space="preserve">? </w:t>
+      </w:r>
+    </w:p>
+    <w:p>
+      <w:pPr>
+        <w:rPr>
+          <w:b/>
+          <w:bCs/>
+          <w:sz w:val="32"/>
+          <w:szCs w:val="32"/>
+        </w:rPr>
+      </w:pPr>
+      <w:r>
+        <w:rPr>
+          <w:b/>
+          <w:bCs/>
+          <w:sz w:val="32"/>
+          <w:szCs w:val="32"/>
+        </w:rPr>
+        <w:t>Question 2 -  Is there any correlation between GDP per capita and happiness score?</w:t>
+      </w:r>
+    </w:p>
+    <w:p>
+      <w:pPr>
+        <w:rPr>
+          <w:b/>
+          <w:bCs/>
+          <w:sz w:val="32"/>
+          <w:szCs w:val="32"/>
+        </w:rPr>
+      </w:pPr>
+      <w:r>
+        <w:rPr>
+          <w:b/>
+          <w:bCs/>
+          <w:sz w:val="32"/>
+          <w:szCs w:val="32"/>
+        </w:rPr>
+        <w:t xml:space="preserve">Question 3 -  Does countries has higher </w:t>
+      </w:r>
+      <w:r>
+        <w:rPr>
+          <w:b/>
+          <w:bCs/>
+          <w:sz w:val="32"/>
+          <w:szCs w:val="32"/>
+        </w:rPr>
+        <w:t>level</w:t>
+      </w:r>
+      <w:r>
+        <w:rPr>
+          <w:b/>
+          <w:bCs/>
+          <w:sz w:val="32"/>
+          <w:szCs w:val="32"/>
+        </w:rPr>
+        <w:t xml:space="preserve"> </w:t>
+      </w:r>
+      <w:proofErr w:type="gramStart"/>
+      <w:r>
+        <w:rPr>
+          <w:b/>
+          <w:bCs/>
+          <w:sz w:val="32"/>
+          <w:szCs w:val="32"/>
+        </w:rPr>
+        <w:t>freedom,  also</w:t>
+      </w:r>
+      <w:proofErr w:type="gramEnd"/>
+      <w:r>
+        <w:rPr>
+          <w:b/>
+          <w:bCs/>
+          <w:sz w:val="32"/>
+          <w:szCs w:val="32"/>
+        </w:rPr>
+        <w:t xml:space="preserve"> has higher happiness score? Relationship between freedom level and happiness level?</w:t>
+      </w:r>
+    </w:p>
+    <w:p>
+      <w:pPr>
+        <w:rPr>
+          <w:b/>
+          <w:bCs/>
+          <w:sz w:val="32"/>
+          <w:szCs w:val="32"/>
+        </w:rPr>
+      </w:pPr>
+      <w:r>
+        <w:rPr>
+          <w:b/>
+          <w:bCs/>
+          <w:sz w:val="32"/>
+          <w:szCs w:val="32"/>
+        </w:rPr>
+        <w:t>Question 4 – Does people have higher happiness level, also has higher life expectancy?</w:t>
+      </w:r>
+    </w:p>
+    <w:p>
+      <w:pPr>
+        <w:rPr>
+          <w:b/>
+          <w:bCs/>
+          <w:sz w:val="32"/>
+          <w:szCs w:val="32"/>
+        </w:rPr>
+      </w:pPr>
       <w:bookmarkStart w:id="0" w:name="_GoBack"/>
       <w:bookmarkEnd w:id="0"/>
     </w:p>
     <w:p>
       <w:pPr>
         <w:rPr>
-          <w:sz w:val="32"/>
-          <w:szCs w:val="32"/>
-        </w:rPr>
-      </w:pPr>
-    </w:p>
-    <w:p>
-      <w:pPr>
-        <w:rPr>
-          <w:b/>
-          <w:bCs/>
-          <w:sz w:val="32"/>
-          <w:szCs w:val="32"/>
-        </w:rPr>
-      </w:pPr>
-      <w:r>
-        <w:rPr>
-          <w:b/>
-          <w:bCs/>
-          <w:sz w:val="32"/>
-          <w:szCs w:val="32"/>
-        </w:rPr>
-        <w:t>Project Description/Outline</w:t>
-      </w:r>
-      <w:r>
-        <w:rPr>
-          <w:b/>
-          <w:bCs/>
-          <w:sz w:val="32"/>
-          <w:szCs w:val="32"/>
-        </w:rPr>
-        <w:t>:</w:t>
-      </w:r>
-    </w:p>
-    <w:p>
-      <w:pPr>
-        <w:rPr>
-          <w:b/>
-          <w:sz w:val="32"/>
-          <w:szCs w:val="32"/>
-        </w:rPr>
-      </w:pPr>
-    </w:p>
-    <w:p>
-      <w:pPr>
-        <w:rPr>
-          <w:b/>
-          <w:bCs/>
-          <w:sz w:val="32"/>
-          <w:szCs w:val="32"/>
-        </w:rPr>
-      </w:pPr>
-      <w:r>
-        <w:rPr>
-          <w:b/>
-          <w:bCs/>
-          <w:sz w:val="32"/>
-          <w:szCs w:val="32"/>
-        </w:rPr>
-        <w:t>Research Questions to Answer</w:t>
-      </w:r>
-      <w:r>
-        <w:rPr>
-          <w:b/>
-          <w:bCs/>
-          <w:sz w:val="32"/>
-          <w:szCs w:val="32"/>
-        </w:rPr>
-        <w:t>:</w:t>
-      </w:r>
+          <w:b/>
+          <w:bCs/>
+          <w:sz w:val="32"/>
+          <w:szCs w:val="32"/>
+        </w:rPr>
+      </w:pPr>
+      <w:r>
+        <w:rPr>
+          <w:b/>
+          <w:bCs/>
+          <w:sz w:val="32"/>
+          <w:szCs w:val="32"/>
+        </w:rPr>
+        <w:lastRenderedPageBreak/>
+        <w:t>Question 5 – Does being more happy make people to have more babies or not. If there a correlation between happiness and fertility rate what is the direction?</w:t>
+      </w:r>
+    </w:p>
+    <w:p>
+      <w:pPr>
+        <w:rPr>
+          <w:b/>
+          <w:bCs/>
+          <w:sz w:val="32"/>
+          <w:szCs w:val="32"/>
+        </w:rPr>
+      </w:pPr>
     </w:p>
     <w:p>
       <w:pPr>
@@ -252,7 +564,6 @@
         </w:rPr>
         <w:t xml:space="preserve">Happiness rank and scores by country, 2015 </w:t>
       </w:r>
-      <w:proofErr w:type="gramStart"/>
       <w:r>
         <w:rPr>
           <w:rFonts w:ascii="Arial" w:hAnsi="Arial" w:cs="Arial"/>
@@ -260,9 +571,8 @@
           <w:szCs w:val="21"/>
           <w:shd w:val="clear" w:color="auto" w:fill="FFFFFF"/>
         </w:rPr>
-        <w:t>from  “</w:t>
-      </w:r>
-      <w:proofErr w:type="gramEnd"/>
+        <w:t>from “</w:t>
+      </w:r>
       <w:r>
         <w:rPr>
           <w:rFonts w:ascii="Arial" w:hAnsi="Arial" w:cs="Arial"/>

</xml_diff>

<commit_message>
questions and roles added
</commit_message>
<xml_diff>
--- a/Project_1_Team_7.docx
+++ b/Project_1_Team_7.docx
@@ -6,44 +6,62 @@
       <w:pPr>
         <w:jc w:val="center"/>
         <w:rPr>
-          <w:b/>
-          <w:bCs/>
-          <w:sz w:val="32"/>
-          <w:szCs w:val="32"/>
-        </w:rPr>
-      </w:pPr>
-      <w:r>
-        <w:rPr>
-          <w:b/>
-          <w:bCs/>
-          <w:sz w:val="32"/>
-          <w:szCs w:val="32"/>
+          <w:rFonts w:cstheme="minorHAnsi"/>
+          <w:b/>
+          <w:bCs/>
+          <w:sz w:val="24"/>
+          <w:szCs w:val="24"/>
+        </w:rPr>
+      </w:pPr>
+      <w:r>
+        <w:rPr>
+          <w:rFonts w:cstheme="minorHAnsi"/>
+          <w:b/>
+          <w:bCs/>
+          <w:sz w:val="24"/>
+          <w:szCs w:val="24"/>
         </w:rPr>
         <w:t>Project 1 Team 7</w:t>
       </w:r>
     </w:p>
     <w:p>
       <w:pPr>
-        <w:rPr>
-          <w:bCs/>
-          <w:sz w:val="32"/>
-          <w:szCs w:val="32"/>
-        </w:rPr>
-      </w:pPr>
-      <w:r>
-        <w:rPr>
-          <w:b/>
-          <w:bCs/>
-          <w:sz w:val="32"/>
-          <w:szCs w:val="32"/>
+        <w:jc w:val="center"/>
+        <w:rPr>
+          <w:rFonts w:cstheme="minorHAnsi"/>
+          <w:b/>
+          <w:bCs/>
+          <w:sz w:val="24"/>
+          <w:szCs w:val="24"/>
+        </w:rPr>
+      </w:pPr>
+    </w:p>
+    <w:p>
+      <w:pPr>
+        <w:jc w:val="center"/>
+        <w:rPr>
+          <w:rFonts w:cstheme="minorHAnsi"/>
+          <w:bCs/>
+          <w:sz w:val="24"/>
+          <w:szCs w:val="24"/>
+        </w:rPr>
+      </w:pPr>
+      <w:r>
+        <w:rPr>
+          <w:rFonts w:cstheme="minorHAnsi"/>
+          <w:b/>
+          <w:bCs/>
+          <w:sz w:val="24"/>
+          <w:szCs w:val="24"/>
         </w:rPr>
         <w:t>Project Title:</w:t>
       </w:r>
       <w:r>
         <w:rPr>
-          <w:bCs/>
-          <w:sz w:val="32"/>
-          <w:szCs w:val="32"/>
+          <w:rFonts w:cstheme="minorHAnsi"/>
+          <w:bCs/>
+          <w:sz w:val="24"/>
+          <w:szCs w:val="24"/>
         </w:rPr>
         <w:t xml:space="preserve">  World Happiness Project</w:t>
       </w:r>
@@ -51,439 +69,609 @@
     <w:p>
       <w:pPr>
         <w:rPr>
-          <w:bCs/>
-          <w:sz w:val="32"/>
-          <w:szCs w:val="32"/>
-        </w:rPr>
-      </w:pPr>
-    </w:p>
-    <w:p>
-      <w:pPr>
-        <w:rPr>
-          <w:bCs/>
-          <w:sz w:val="32"/>
-          <w:szCs w:val="32"/>
-        </w:rPr>
-      </w:pPr>
-      <w:r>
-        <w:rPr>
-          <w:b/>
-          <w:bCs/>
-          <w:sz w:val="32"/>
-          <w:szCs w:val="32"/>
+          <w:rFonts w:cstheme="minorHAnsi"/>
+          <w:b/>
+          <w:bCs/>
+          <w:sz w:val="24"/>
+          <w:szCs w:val="24"/>
+        </w:rPr>
+      </w:pPr>
+    </w:p>
+    <w:p>
+      <w:pPr>
+        <w:rPr>
+          <w:rFonts w:cstheme="minorHAnsi"/>
+          <w:bCs/>
+          <w:sz w:val="24"/>
+          <w:szCs w:val="24"/>
+        </w:rPr>
+      </w:pPr>
+      <w:r>
+        <w:rPr>
+          <w:rFonts w:cstheme="minorHAnsi"/>
+          <w:b/>
+          <w:bCs/>
+          <w:sz w:val="24"/>
+          <w:szCs w:val="24"/>
         </w:rPr>
         <w:t>Team Members:</w:t>
       </w:r>
       <w:r>
         <w:rPr>
-          <w:bCs/>
-          <w:sz w:val="32"/>
-          <w:szCs w:val="32"/>
-        </w:rPr>
-        <w:t xml:space="preserve">  Sinan Cengiz</w:t>
-      </w:r>
-      <w:r>
-        <w:rPr>
-          <w:bCs/>
-          <w:sz w:val="32"/>
-          <w:szCs w:val="32"/>
-        </w:rPr>
-        <w:t>, Ricardo</w:t>
-      </w:r>
-      <w:r>
-        <w:rPr>
-          <w:bCs/>
-          <w:sz w:val="32"/>
-          <w:szCs w:val="32"/>
+          <w:rFonts w:cstheme="minorHAnsi"/>
+          <w:bCs/>
+          <w:sz w:val="24"/>
+          <w:szCs w:val="24"/>
+        </w:rPr>
+        <w:t xml:space="preserve">  Sinan Cengiz, Ricardo</w:t>
+      </w:r>
+      <w:r>
+        <w:rPr>
+          <w:rFonts w:cstheme="minorHAnsi"/>
+          <w:bCs/>
+          <w:sz w:val="24"/>
+          <w:szCs w:val="24"/>
         </w:rPr>
         <w:t xml:space="preserve"> Tirado</w:t>
       </w:r>
       <w:r>
         <w:rPr>
-          <w:bCs/>
-          <w:sz w:val="32"/>
-          <w:szCs w:val="32"/>
+          <w:rFonts w:cstheme="minorHAnsi"/>
+          <w:bCs/>
+          <w:sz w:val="24"/>
+          <w:szCs w:val="24"/>
         </w:rPr>
         <w:t xml:space="preserve">, </w:t>
       </w:r>
       <w:proofErr w:type="spellStart"/>
       <w:r>
         <w:rPr>
-          <w:bCs/>
-          <w:sz w:val="32"/>
-          <w:szCs w:val="32"/>
+          <w:rFonts w:cstheme="minorHAnsi"/>
+          <w:bCs/>
+          <w:sz w:val="24"/>
+          <w:szCs w:val="24"/>
         </w:rPr>
         <w:t>Kan</w:t>
       </w:r>
       <w:proofErr w:type="spellEnd"/>
       <w:r>
         <w:rPr>
-          <w:bCs/>
-          <w:sz w:val="32"/>
-          <w:szCs w:val="32"/>
+          <w:rFonts w:cstheme="minorHAnsi"/>
+          <w:bCs/>
+          <w:sz w:val="24"/>
+          <w:szCs w:val="24"/>
         </w:rPr>
         <w:t xml:space="preserve"> Ming</w:t>
       </w:r>
       <w:r>
         <w:rPr>
-          <w:bCs/>
-          <w:sz w:val="32"/>
-          <w:szCs w:val="32"/>
+          <w:rFonts w:cstheme="minorHAnsi"/>
+          <w:bCs/>
+          <w:sz w:val="24"/>
+          <w:szCs w:val="24"/>
         </w:rPr>
         <w:t>, Tiffany</w:t>
       </w:r>
-    </w:p>
-    <w:p>
-      <w:pPr>
-        <w:rPr>
-          <w:bCs/>
-          <w:sz w:val="32"/>
-          <w:szCs w:val="32"/>
-        </w:rPr>
-      </w:pPr>
-    </w:p>
-    <w:p>
-      <w:pPr>
-        <w:rPr>
-          <w:b/>
-          <w:bCs/>
-          <w:sz w:val="32"/>
-          <w:szCs w:val="32"/>
-        </w:rPr>
-      </w:pPr>
-      <w:r>
-        <w:rPr>
-          <w:b/>
-          <w:bCs/>
-          <w:sz w:val="32"/>
-          <w:szCs w:val="32"/>
-        </w:rPr>
-        <w:t>Project Description/Outline</w:t>
-      </w:r>
-      <w:r>
-        <w:rPr>
-          <w:b/>
-          <w:bCs/>
-          <w:sz w:val="32"/>
-          <w:szCs w:val="32"/>
-        </w:rPr>
-        <w:t>:</w:t>
-      </w:r>
-      <w:r>
-        <w:rPr>
-          <w:b/>
-          <w:bCs/>
-          <w:sz w:val="32"/>
-          <w:szCs w:val="32"/>
+      <w:r>
+        <w:rPr>
+          <w:rFonts w:cstheme="minorHAnsi"/>
+          <w:bCs/>
+          <w:sz w:val="24"/>
+          <w:szCs w:val="24"/>
+        </w:rPr>
+        <w:t xml:space="preserve"> Kao</w:t>
+      </w:r>
+    </w:p>
+    <w:p>
+      <w:pPr>
+        <w:rPr>
+          <w:rFonts w:cstheme="minorHAnsi"/>
+          <w:bCs/>
+          <w:sz w:val="24"/>
+          <w:szCs w:val="24"/>
+        </w:rPr>
+      </w:pPr>
+    </w:p>
+    <w:p>
+      <w:pPr>
+        <w:jc w:val="both"/>
+        <w:rPr>
+          <w:rFonts w:cstheme="minorHAnsi"/>
+          <w:b/>
+          <w:bCs/>
+          <w:sz w:val="24"/>
+          <w:szCs w:val="24"/>
+        </w:rPr>
+      </w:pPr>
+      <w:r>
+        <w:rPr>
+          <w:rFonts w:cstheme="minorHAnsi"/>
+          <w:b/>
+          <w:bCs/>
+          <w:sz w:val="24"/>
+          <w:szCs w:val="24"/>
+        </w:rPr>
+        <w:t>Project Description/Outline:</w:t>
+      </w:r>
+      <w:r>
+        <w:rPr>
+          <w:rFonts w:cstheme="minorHAnsi"/>
+          <w:b/>
+          <w:bCs/>
+          <w:sz w:val="24"/>
+          <w:szCs w:val="24"/>
         </w:rPr>
         <w:t xml:space="preserve"> </w:t>
       </w:r>
       <w:r>
         <w:rPr>
-          <w:bCs/>
-          <w:sz w:val="32"/>
-          <w:szCs w:val="32"/>
-        </w:rPr>
-        <w:t xml:space="preserve">We have a data set from 2015 to 2017 which contains happiness scores, GDP per Capital, life expectancy, </w:t>
-      </w:r>
-      <w:r>
-        <w:rPr>
-          <w:bCs/>
-          <w:sz w:val="32"/>
-          <w:szCs w:val="32"/>
-        </w:rPr>
-        <w:t>generosi</w:t>
-      </w:r>
-      <w:r>
-        <w:rPr>
-          <w:bCs/>
-          <w:sz w:val="32"/>
-          <w:szCs w:val="32"/>
-        </w:rPr>
-        <w:t>ty, government corruption trust score etc.  of countries.</w:t>
-      </w:r>
-      <w:r>
-        <w:rPr>
-          <w:b/>
-          <w:bCs/>
-          <w:sz w:val="32"/>
-          <w:szCs w:val="32"/>
+          <w:rFonts w:cstheme="minorHAnsi"/>
+          <w:bCs/>
+          <w:sz w:val="24"/>
+          <w:szCs w:val="24"/>
+        </w:rPr>
+        <w:t>We have a data set from 2015 to 2017 which contains happiness scores, GDP per Capital, life expectancy, generosity, government corruption trust score etc.  of countries.</w:t>
+      </w:r>
+      <w:r>
+        <w:rPr>
+          <w:rFonts w:cstheme="minorHAnsi"/>
+          <w:b/>
+          <w:bCs/>
+          <w:sz w:val="24"/>
+          <w:szCs w:val="24"/>
         </w:rPr>
         <w:t xml:space="preserve"> </w:t>
       </w:r>
       <w:r>
         <w:rPr>
-          <w:bCs/>
-          <w:sz w:val="32"/>
-          <w:szCs w:val="32"/>
-        </w:rPr>
-        <w:t>We will examine</w:t>
-      </w:r>
-      <w:r>
-        <w:rPr>
-          <w:bCs/>
-          <w:sz w:val="32"/>
-          <w:szCs w:val="32"/>
-        </w:rPr>
-        <w:t xml:space="preserve"> the </w:t>
-      </w:r>
-      <w:r>
-        <w:rPr>
-          <w:bCs/>
-          <w:sz w:val="32"/>
-          <w:szCs w:val="32"/>
-        </w:rPr>
-        <w:t xml:space="preserve">data set and answer following questions than put our finding in </w:t>
-      </w:r>
-      <w:proofErr w:type="gramStart"/>
-      <w:r>
-        <w:rPr>
-          <w:bCs/>
-          <w:sz w:val="32"/>
-          <w:szCs w:val="32"/>
-        </w:rPr>
-        <w:t>the our</w:t>
-      </w:r>
-      <w:proofErr w:type="gramEnd"/>
-      <w:r>
-        <w:rPr>
-          <w:bCs/>
-          <w:sz w:val="32"/>
-          <w:szCs w:val="32"/>
-        </w:rPr>
-        <w:t xml:space="preserve"> final presentation to make it more visually understandable for consumer to help their decision making process.</w:t>
-      </w:r>
-    </w:p>
-    <w:p>
-      <w:pPr>
-        <w:rPr>
-          <w:b/>
-          <w:sz w:val="32"/>
-          <w:szCs w:val="32"/>
-        </w:rPr>
-      </w:pPr>
-    </w:p>
-    <w:p>
-      <w:pPr>
-        <w:rPr>
-          <w:b/>
-          <w:bCs/>
-          <w:sz w:val="32"/>
-          <w:szCs w:val="32"/>
-        </w:rPr>
-      </w:pPr>
-      <w:r>
-        <w:rPr>
-          <w:b/>
-          <w:bCs/>
-          <w:sz w:val="32"/>
-          <w:szCs w:val="32"/>
-        </w:rPr>
-        <w:t>Research Questions to Answer</w:t>
-      </w:r>
-      <w:r>
-        <w:rPr>
-          <w:b/>
-          <w:bCs/>
-          <w:sz w:val="32"/>
-          <w:szCs w:val="32"/>
-        </w:rPr>
-        <w:t>:</w:t>
-      </w:r>
-    </w:p>
-    <w:p>
-      <w:pPr>
-        <w:rPr>
-          <w:b/>
-          <w:bCs/>
-          <w:sz w:val="32"/>
-          <w:szCs w:val="32"/>
-        </w:rPr>
-      </w:pPr>
-      <w:r>
-        <w:rPr>
-          <w:b/>
-          <w:bCs/>
-          <w:sz w:val="32"/>
-          <w:szCs w:val="32"/>
-        </w:rPr>
-        <w:t>Question 1 - W</w:t>
-      </w:r>
-      <w:r>
-        <w:rPr>
-          <w:b/>
-          <w:bCs/>
-          <w:sz w:val="32"/>
-          <w:szCs w:val="32"/>
-        </w:rPr>
-        <w:t xml:space="preserve">hich </w:t>
-      </w:r>
-      <w:r>
-        <w:rPr>
-          <w:b/>
-          <w:bCs/>
-          <w:sz w:val="32"/>
-          <w:szCs w:val="32"/>
-        </w:rPr>
-        <w:t xml:space="preserve">region of the world </w:t>
-      </w:r>
-      <w:r>
-        <w:rPr>
-          <w:b/>
-          <w:bCs/>
-          <w:sz w:val="32"/>
-          <w:szCs w:val="32"/>
-        </w:rPr>
-        <w:t>has high</w:t>
-      </w:r>
-      <w:r>
-        <w:rPr>
-          <w:b/>
-          <w:bCs/>
-          <w:sz w:val="32"/>
-          <w:szCs w:val="32"/>
-        </w:rPr>
-        <w:t>er</w:t>
-      </w:r>
-      <w:r>
-        <w:rPr>
-          <w:b/>
-          <w:bCs/>
-          <w:sz w:val="32"/>
-          <w:szCs w:val="32"/>
-        </w:rPr>
-        <w:t xml:space="preserve"> mean happiness s</w:t>
-      </w:r>
-      <w:r>
-        <w:rPr>
-          <w:b/>
-          <w:bCs/>
-          <w:sz w:val="32"/>
-          <w:szCs w:val="32"/>
-        </w:rPr>
-        <w:t>core</w:t>
-      </w:r>
-      <w:r>
-        <w:rPr>
-          <w:b/>
-          <w:bCs/>
-          <w:sz w:val="32"/>
-          <w:szCs w:val="32"/>
+          <w:rFonts w:cstheme="minorHAnsi"/>
+          <w:bCs/>
+          <w:sz w:val="24"/>
+          <w:szCs w:val="24"/>
+        </w:rPr>
+        <w:t xml:space="preserve">We will examine the data set and answer following questions than put our finding in </w:t>
+      </w:r>
+      <w:r>
+        <w:rPr>
+          <w:rFonts w:cstheme="minorHAnsi"/>
+          <w:bCs/>
+          <w:sz w:val="24"/>
+          <w:szCs w:val="24"/>
+        </w:rPr>
+        <w:t>our</w:t>
+      </w:r>
+      <w:r>
+        <w:rPr>
+          <w:rFonts w:cstheme="minorHAnsi"/>
+          <w:bCs/>
+          <w:sz w:val="24"/>
+          <w:szCs w:val="24"/>
+        </w:rPr>
+        <w:t xml:space="preserve"> final presentation to make it more visually understandable for consumer to help their </w:t>
+      </w:r>
+      <w:r>
+        <w:rPr>
+          <w:rFonts w:cstheme="minorHAnsi"/>
+          <w:bCs/>
+          <w:sz w:val="24"/>
+          <w:szCs w:val="24"/>
+        </w:rPr>
+        <w:t>decision-making</w:t>
+      </w:r>
+      <w:r>
+        <w:rPr>
+          <w:rFonts w:cstheme="minorHAnsi"/>
+          <w:bCs/>
+          <w:sz w:val="24"/>
+          <w:szCs w:val="24"/>
+        </w:rPr>
+        <w:t xml:space="preserve"> process.</w:t>
+      </w:r>
+    </w:p>
+    <w:p>
+      <w:pPr>
+        <w:rPr>
+          <w:rFonts w:cstheme="minorHAnsi"/>
+          <w:b/>
+          <w:sz w:val="24"/>
+          <w:szCs w:val="24"/>
+        </w:rPr>
+      </w:pPr>
+    </w:p>
+    <w:p>
+      <w:pPr>
+        <w:jc w:val="both"/>
+        <w:rPr>
+          <w:rFonts w:cstheme="minorHAnsi"/>
+          <w:b/>
+          <w:bCs/>
+          <w:sz w:val="24"/>
+          <w:szCs w:val="24"/>
+        </w:rPr>
+      </w:pPr>
+      <w:r>
+        <w:rPr>
+          <w:rFonts w:cstheme="minorHAnsi"/>
+          <w:b/>
+          <w:bCs/>
+          <w:sz w:val="24"/>
+          <w:szCs w:val="24"/>
+        </w:rPr>
+        <w:t>Research Questions to Answer:</w:t>
+      </w:r>
+    </w:p>
+    <w:p>
+      <w:pPr>
+        <w:jc w:val="both"/>
+        <w:rPr>
+          <w:rFonts w:cstheme="minorHAnsi"/>
+          <w:b/>
+          <w:bCs/>
+          <w:sz w:val="24"/>
+          <w:szCs w:val="24"/>
+        </w:rPr>
+      </w:pPr>
+      <w:r>
+        <w:rPr>
+          <w:rFonts w:cstheme="minorHAnsi"/>
+          <w:b/>
+          <w:bCs/>
+          <w:sz w:val="24"/>
+          <w:szCs w:val="24"/>
+        </w:rPr>
+        <w:t xml:space="preserve">Question 1 - </w:t>
+      </w:r>
+      <w:r>
+        <w:rPr>
+          <w:rFonts w:cstheme="minorHAnsi"/>
+          <w:bCs/>
+          <w:sz w:val="24"/>
+          <w:szCs w:val="24"/>
+        </w:rPr>
+        <w:t>Which region of the world has higher mean happiness score</w:t>
+      </w:r>
+      <w:r>
+        <w:rPr>
+          <w:rFonts w:cstheme="minorHAnsi"/>
+          <w:bCs/>
+          <w:sz w:val="24"/>
+          <w:szCs w:val="24"/>
         </w:rPr>
         <w:t xml:space="preserve"> then other regions</w:t>
       </w:r>
       <w:r>
         <w:rPr>
-          <w:b/>
-          <w:bCs/>
-          <w:sz w:val="32"/>
-          <w:szCs w:val="32"/>
-        </w:rPr>
-        <w:t xml:space="preserve">? </w:t>
-      </w:r>
-    </w:p>
-    <w:p>
-      <w:pPr>
-        <w:rPr>
-          <w:b/>
-          <w:bCs/>
-          <w:sz w:val="32"/>
-          <w:szCs w:val="32"/>
-        </w:rPr>
-      </w:pPr>
-      <w:r>
-        <w:rPr>
-          <w:b/>
-          <w:bCs/>
-          <w:sz w:val="32"/>
-          <w:szCs w:val="32"/>
-        </w:rPr>
-        <w:t>Question 2 -  Is there any correlation between GDP per capita and happiness score?</w:t>
-      </w:r>
-    </w:p>
-    <w:p>
-      <w:pPr>
-        <w:rPr>
-          <w:b/>
-          <w:bCs/>
-          <w:sz w:val="32"/>
-          <w:szCs w:val="32"/>
-        </w:rPr>
-      </w:pPr>
-      <w:r>
-        <w:rPr>
-          <w:b/>
-          <w:bCs/>
-          <w:sz w:val="32"/>
-          <w:szCs w:val="32"/>
-        </w:rPr>
-        <w:t xml:space="preserve">Question 3 -  Does countries has higher </w:t>
-      </w:r>
-      <w:r>
-        <w:rPr>
-          <w:b/>
-          <w:bCs/>
-          <w:sz w:val="32"/>
-          <w:szCs w:val="32"/>
+          <w:rFonts w:cstheme="minorHAnsi"/>
+          <w:bCs/>
+          <w:sz w:val="24"/>
+          <w:szCs w:val="24"/>
+        </w:rPr>
+        <w:t>?</w:t>
+      </w:r>
+      <w:r>
+        <w:rPr>
+          <w:rFonts w:cstheme="minorHAnsi"/>
+          <w:b/>
+          <w:bCs/>
+          <w:sz w:val="24"/>
+          <w:szCs w:val="24"/>
+        </w:rPr>
+        <w:t xml:space="preserve"> </w:t>
+      </w:r>
+    </w:p>
+    <w:p>
+      <w:pPr>
+        <w:jc w:val="both"/>
+        <w:rPr>
+          <w:rFonts w:cstheme="minorHAnsi"/>
+          <w:b/>
+          <w:bCs/>
+          <w:sz w:val="24"/>
+          <w:szCs w:val="24"/>
+        </w:rPr>
+      </w:pPr>
+      <w:r>
+        <w:rPr>
+          <w:rFonts w:cstheme="minorHAnsi"/>
+          <w:b/>
+          <w:bCs/>
+          <w:sz w:val="24"/>
+          <w:szCs w:val="24"/>
+        </w:rPr>
+        <w:t xml:space="preserve">Question 2 -  </w:t>
+      </w:r>
+      <w:r>
+        <w:rPr>
+          <w:rFonts w:cstheme="minorHAnsi"/>
+          <w:bCs/>
+          <w:sz w:val="24"/>
+          <w:szCs w:val="24"/>
+        </w:rPr>
+        <w:t>Is there any correlation between GDP per capita and happiness score?</w:t>
+      </w:r>
+    </w:p>
+    <w:p>
+      <w:pPr>
+        <w:jc w:val="both"/>
+        <w:rPr>
+          <w:rFonts w:cstheme="minorHAnsi"/>
+          <w:bCs/>
+          <w:sz w:val="24"/>
+          <w:szCs w:val="24"/>
+        </w:rPr>
+      </w:pPr>
+      <w:r>
+        <w:rPr>
+          <w:rFonts w:cstheme="minorHAnsi"/>
+          <w:b/>
+          <w:bCs/>
+          <w:sz w:val="24"/>
+          <w:szCs w:val="24"/>
+        </w:rPr>
+        <w:t xml:space="preserve">Question 3 -  </w:t>
+      </w:r>
+      <w:r>
+        <w:rPr>
+          <w:rFonts w:cstheme="minorHAnsi"/>
+          <w:bCs/>
+          <w:sz w:val="24"/>
+          <w:szCs w:val="24"/>
+        </w:rPr>
+        <w:t xml:space="preserve">Does countries has higher </w:t>
+      </w:r>
+      <w:r>
+        <w:rPr>
+          <w:rFonts w:cstheme="minorHAnsi"/>
+          <w:bCs/>
+          <w:sz w:val="24"/>
+          <w:szCs w:val="24"/>
         </w:rPr>
         <w:t>level</w:t>
       </w:r>
       <w:r>
         <w:rPr>
-          <w:b/>
-          <w:bCs/>
-          <w:sz w:val="32"/>
-          <w:szCs w:val="32"/>
+          <w:rFonts w:cstheme="minorHAnsi"/>
+          <w:bCs/>
+          <w:sz w:val="24"/>
+          <w:szCs w:val="24"/>
         </w:rPr>
         <w:t xml:space="preserve"> </w:t>
       </w:r>
-      <w:proofErr w:type="gramStart"/>
-      <w:r>
-        <w:rPr>
-          <w:b/>
-          <w:bCs/>
-          <w:sz w:val="32"/>
-          <w:szCs w:val="32"/>
-        </w:rPr>
-        <w:t>freedom,  also</w:t>
-      </w:r>
-      <w:proofErr w:type="gramEnd"/>
-      <w:r>
-        <w:rPr>
-          <w:b/>
-          <w:bCs/>
-          <w:sz w:val="32"/>
-          <w:szCs w:val="32"/>
+      <w:r>
+        <w:rPr>
+          <w:rFonts w:cstheme="minorHAnsi"/>
+          <w:bCs/>
+          <w:sz w:val="24"/>
+          <w:szCs w:val="24"/>
+        </w:rPr>
+        <w:t>freedom, also</w:t>
+      </w:r>
+      <w:r>
+        <w:rPr>
+          <w:rFonts w:cstheme="minorHAnsi"/>
+          <w:bCs/>
+          <w:sz w:val="24"/>
+          <w:szCs w:val="24"/>
         </w:rPr>
         <w:t xml:space="preserve"> has higher happiness score? Relationship between freedom level and happiness level?</w:t>
       </w:r>
     </w:p>
     <w:p>
       <w:pPr>
-        <w:rPr>
-          <w:b/>
-          <w:bCs/>
-          <w:sz w:val="32"/>
-          <w:szCs w:val="32"/>
-        </w:rPr>
-      </w:pPr>
-      <w:r>
-        <w:rPr>
-          <w:b/>
-          <w:bCs/>
-          <w:sz w:val="32"/>
-          <w:szCs w:val="32"/>
-        </w:rPr>
-        <w:t>Question 4 – Does people have higher happiness level, also has higher life expectancy?</w:t>
-      </w:r>
-    </w:p>
-    <w:p>
-      <w:pPr>
-        <w:rPr>
-          <w:b/>
-          <w:bCs/>
-          <w:sz w:val="32"/>
-          <w:szCs w:val="32"/>
+        <w:jc w:val="both"/>
+        <w:rPr>
+          <w:rFonts w:cstheme="minorHAnsi"/>
+          <w:b/>
+          <w:bCs/>
+          <w:sz w:val="24"/>
+          <w:szCs w:val="24"/>
+        </w:rPr>
+      </w:pPr>
+      <w:r>
+        <w:rPr>
+          <w:rFonts w:cstheme="minorHAnsi"/>
+          <w:b/>
+          <w:bCs/>
+          <w:sz w:val="24"/>
+          <w:szCs w:val="24"/>
+        </w:rPr>
+        <w:t xml:space="preserve">Question 4 – </w:t>
+      </w:r>
+      <w:r>
+        <w:rPr>
+          <w:rFonts w:cstheme="minorHAnsi"/>
+          <w:bCs/>
+          <w:sz w:val="24"/>
+          <w:szCs w:val="24"/>
+        </w:rPr>
+        <w:t>Does people have higher happiness level, also has higher life expectancy?</w:t>
+      </w:r>
+    </w:p>
+    <w:p>
+      <w:pPr>
+        <w:jc w:val="both"/>
+        <w:rPr>
+          <w:rFonts w:cstheme="minorHAnsi"/>
+          <w:b/>
+          <w:bCs/>
+          <w:sz w:val="24"/>
+          <w:szCs w:val="24"/>
+        </w:rPr>
+      </w:pPr>
+      <w:r>
+        <w:rPr>
+          <w:rFonts w:cstheme="minorHAnsi"/>
+          <w:b/>
+          <w:bCs/>
+          <w:sz w:val="24"/>
+          <w:szCs w:val="24"/>
+        </w:rPr>
+        <w:t xml:space="preserve">Question 5 – </w:t>
+      </w:r>
+      <w:r>
+        <w:rPr>
+          <w:rFonts w:cstheme="minorHAnsi"/>
+          <w:bCs/>
+          <w:sz w:val="24"/>
+          <w:szCs w:val="24"/>
+        </w:rPr>
+        <w:t>Does being more happy make people to have more babies or not. If there a correlation between happiness and fertility rate what is the direction?</w:t>
+      </w:r>
+    </w:p>
+    <w:p>
+      <w:pPr>
+        <w:rPr>
+          <w:rFonts w:cstheme="minorHAnsi"/>
+          <w:b/>
+          <w:bCs/>
+          <w:sz w:val="24"/>
+          <w:szCs w:val="24"/>
+        </w:rPr>
+      </w:pPr>
+    </w:p>
+    <w:p>
+      <w:pPr>
+        <w:rPr>
+          <w:rFonts w:cstheme="minorHAnsi"/>
+          <w:b/>
+          <w:bCs/>
+          <w:sz w:val="24"/>
+          <w:szCs w:val="24"/>
+        </w:rPr>
+      </w:pPr>
+      <w:r>
+        <w:rPr>
+          <w:rFonts w:cstheme="minorHAnsi"/>
+          <w:b/>
+          <w:bCs/>
+          <w:sz w:val="24"/>
+          <w:szCs w:val="24"/>
+        </w:rPr>
+        <w:t xml:space="preserve">Data Sets to be Used: </w:t>
+      </w:r>
+      <w:r>
+        <w:rPr>
+          <w:rFonts w:cstheme="minorHAnsi"/>
+          <w:sz w:val="24"/>
+          <w:szCs w:val="24"/>
+          <w:shd w:val="clear" w:color="auto" w:fill="FFFFFF"/>
+        </w:rPr>
+        <w:t>Happiness rank and scores by country</w:t>
+      </w:r>
+      <w:r>
+        <w:rPr>
+          <w:rFonts w:cstheme="minorHAnsi"/>
+          <w:sz w:val="24"/>
+          <w:szCs w:val="24"/>
+          <w:shd w:val="clear" w:color="auto" w:fill="FFFFFF"/>
+        </w:rPr>
+        <w:t xml:space="preserve"> from 2015 to 2017. It is accessible from the link</w:t>
+      </w:r>
+      <w:r>
+        <w:rPr>
+          <w:rFonts w:cstheme="minorHAnsi"/>
+          <w:sz w:val="24"/>
+          <w:szCs w:val="24"/>
+          <w:shd w:val="clear" w:color="auto" w:fill="FFFFFF"/>
+        </w:rPr>
+        <w:t xml:space="preserve"> “</w:t>
+      </w:r>
+      <w:r>
+        <w:rPr>
+          <w:rFonts w:cstheme="minorHAnsi"/>
+          <w:sz w:val="24"/>
+          <w:szCs w:val="24"/>
+          <w:shd w:val="clear" w:color="auto" w:fill="FFFFFF"/>
+        </w:rPr>
+        <w:t>https://www.kaggle.com/</w:t>
+      </w:r>
+      <w:proofErr w:type="spellStart"/>
+      <w:r>
+        <w:rPr>
+          <w:rFonts w:cstheme="minorHAnsi"/>
+          <w:sz w:val="24"/>
+          <w:szCs w:val="24"/>
+          <w:shd w:val="clear" w:color="auto" w:fill="FFFFFF"/>
+        </w:rPr>
+        <w:t>unsdsn</w:t>
+      </w:r>
+      <w:proofErr w:type="spellEnd"/>
+      <w:r>
+        <w:rPr>
+          <w:rFonts w:cstheme="minorHAnsi"/>
+          <w:sz w:val="24"/>
+          <w:szCs w:val="24"/>
+          <w:shd w:val="clear" w:color="auto" w:fill="FFFFFF"/>
+        </w:rPr>
+        <w:t>/world-happiness</w:t>
+      </w:r>
+      <w:r>
+        <w:rPr>
+          <w:rFonts w:cstheme="minorHAnsi"/>
+          <w:sz w:val="24"/>
+          <w:szCs w:val="24"/>
+          <w:shd w:val="clear" w:color="auto" w:fill="FFFFFF"/>
+        </w:rPr>
+        <w:t>”</w:t>
+      </w:r>
+    </w:p>
+    <w:p>
+      <w:pPr>
+        <w:rPr>
+          <w:rFonts w:cstheme="minorHAnsi"/>
+          <w:b/>
+          <w:sz w:val="24"/>
+          <w:szCs w:val="24"/>
+        </w:rPr>
+      </w:pPr>
+    </w:p>
+    <w:p>
+      <w:pPr>
+        <w:rPr>
+          <w:rFonts w:cstheme="minorHAnsi"/>
+          <w:b/>
+          <w:sz w:val="24"/>
+          <w:szCs w:val="24"/>
+        </w:rPr>
+      </w:pPr>
+    </w:p>
+    <w:p>
+      <w:pPr>
+        <w:rPr>
+          <w:rFonts w:cstheme="minorHAnsi"/>
+          <w:b/>
+          <w:sz w:val="24"/>
+          <w:szCs w:val="24"/>
+        </w:rPr>
+      </w:pPr>
+    </w:p>
+    <w:p>
+      <w:pPr>
+        <w:rPr>
+          <w:rFonts w:cstheme="minorHAnsi"/>
+          <w:b/>
+          <w:sz w:val="24"/>
+          <w:szCs w:val="24"/>
+        </w:rPr>
+      </w:pPr>
+    </w:p>
+    <w:p>
+      <w:pPr>
+        <w:rPr>
+          <w:rFonts w:cstheme="minorHAnsi"/>
+          <w:b/>
+          <w:sz w:val="24"/>
+          <w:szCs w:val="24"/>
+        </w:rPr>
+      </w:pPr>
+    </w:p>
+    <w:p>
+      <w:pPr>
+        <w:rPr>
+          <w:rFonts w:cstheme="minorHAnsi"/>
+          <w:b/>
+          <w:sz w:val="24"/>
+          <w:szCs w:val="24"/>
         </w:rPr>
       </w:pPr>
       <w:bookmarkStart w:id="0" w:name="_GoBack"/>
@@ -492,140 +680,542 @@
     <w:p>
       <w:pPr>
         <w:rPr>
-          <w:b/>
-          <w:bCs/>
-          <w:sz w:val="32"/>
-          <w:szCs w:val="32"/>
-        </w:rPr>
-      </w:pPr>
-      <w:r>
-        <w:rPr>
-          <w:b/>
-          <w:bCs/>
-          <w:sz w:val="32"/>
-          <w:szCs w:val="32"/>
+          <w:rFonts w:cstheme="minorHAnsi"/>
+          <w:b/>
+          <w:bCs/>
+          <w:sz w:val="24"/>
+          <w:szCs w:val="24"/>
+        </w:rPr>
+      </w:pPr>
+      <w:r>
+        <w:rPr>
+          <w:rFonts w:cstheme="minorHAnsi"/>
+          <w:b/>
+          <w:bCs/>
+          <w:sz w:val="24"/>
+          <w:szCs w:val="24"/>
         </w:rPr>
         <w:lastRenderedPageBreak/>
-        <w:t>Question 5 – Does being more happy make people to have more babies or not. If there a correlation between happiness and fertility rate what is the direction?</w:t>
-      </w:r>
-    </w:p>
-    <w:p>
-      <w:pPr>
-        <w:rPr>
-          <w:b/>
-          <w:bCs/>
-          <w:sz w:val="32"/>
-          <w:szCs w:val="32"/>
-        </w:rPr>
-      </w:pPr>
-    </w:p>
-    <w:p>
-      <w:pPr>
-        <w:rPr>
-          <w:b/>
-          <w:sz w:val="32"/>
-          <w:szCs w:val="32"/>
-        </w:rPr>
-      </w:pPr>
-    </w:p>
-    <w:p>
-      <w:pPr>
-        <w:rPr>
-          <w:b/>
-          <w:bCs/>
-          <w:sz w:val="32"/>
-          <w:szCs w:val="32"/>
-        </w:rPr>
-      </w:pPr>
-      <w:r>
-        <w:rPr>
-          <w:b/>
-          <w:bCs/>
-          <w:sz w:val="32"/>
-          <w:szCs w:val="32"/>
-        </w:rPr>
-        <w:t>Data Sets to be Used</w:t>
-      </w:r>
-      <w:r>
-        <w:rPr>
-          <w:b/>
-          <w:bCs/>
-          <w:sz w:val="32"/>
-          <w:szCs w:val="32"/>
-        </w:rPr>
-        <w:t xml:space="preserve">: </w:t>
-      </w:r>
-      <w:r>
-        <w:rPr>
+        <w:t>Rough Breakdown of Tasks:</w:t>
+      </w:r>
+    </w:p>
+    <w:p>
+      <w:pPr>
+        <w:rPr>
+          <w:rFonts w:cstheme="minorHAnsi"/>
+          <w:b/>
+          <w:bCs/>
+          <w:sz w:val="24"/>
+          <w:szCs w:val="24"/>
+        </w:rPr>
+      </w:pPr>
+      <w:r>
+        <w:rPr>
+          <w:rStyle w:val="Strong"/>
           <w:rFonts w:ascii="Arial" w:hAnsi="Arial" w:cs="Arial"/>
-          <w:sz w:val="21"/>
-          <w:szCs w:val="21"/>
-          <w:shd w:val="clear" w:color="auto" w:fill="FFFFFF"/>
-        </w:rPr>
-        <w:t xml:space="preserve">Happiness rank and scores by country, 2015 </w:t>
+          <w:color w:val="454545"/>
+          <w:sz w:val="23"/>
+          <w:szCs w:val="23"/>
+          <w:bdr w:val="none" w:sz="0" w:space="0" w:color="auto" w:frame="1"/>
+          <w:shd w:val="clear" w:color="auto" w:fill="FFFFFF"/>
+        </w:rPr>
+        <w:t>Data scientist</w:t>
       </w:r>
       <w:r>
         <w:rPr>
           <w:rFonts w:ascii="Arial" w:hAnsi="Arial" w:cs="Arial"/>
-          <w:sz w:val="21"/>
-          <w:szCs w:val="21"/>
-          <w:shd w:val="clear" w:color="auto" w:fill="FFFFFF"/>
-        </w:rPr>
-        <w:t>from “</w:t>
+          <w:b/>
+          <w:color w:val="454545"/>
+          <w:sz w:val="23"/>
+          <w:szCs w:val="23"/>
+          <w:shd w:val="clear" w:color="auto" w:fill="FFFFFF"/>
+        </w:rPr>
+        <w:t> </w:t>
+      </w:r>
+      <w:r>
+        <w:rPr>
+          <w:rFonts w:cstheme="minorHAnsi"/>
+          <w:b/>
+          <w:bCs/>
+          <w:sz w:val="24"/>
+          <w:szCs w:val="24"/>
+        </w:rPr>
+        <w:t>Sinan Cengiz</w:t>
+      </w:r>
+      <w:r>
+        <w:rPr>
+          <w:rFonts w:cstheme="minorHAnsi"/>
+          <w:b/>
+          <w:bCs/>
+          <w:sz w:val="24"/>
+          <w:szCs w:val="24"/>
+        </w:rPr>
+        <w:tab/>
+        <w:t>:</w:t>
+      </w:r>
+      <w:r>
+        <w:rPr>
+          <w:rFonts w:cstheme="minorHAnsi"/>
+          <w:b/>
+          <w:bCs/>
+          <w:sz w:val="24"/>
+          <w:szCs w:val="24"/>
+        </w:rPr>
+        <w:t xml:space="preserve"> </w:t>
+      </w:r>
+      <w:r>
+        <w:rPr>
+          <w:rFonts w:cstheme="minorHAnsi"/>
+          <w:b/>
+          <w:bCs/>
+          <w:sz w:val="24"/>
+          <w:szCs w:val="24"/>
+        </w:rPr>
+        <w:t xml:space="preserve"> </w:t>
       </w:r>
       <w:r>
         <w:rPr>
           <w:rFonts w:ascii="Arial" w:hAnsi="Arial" w:cs="Arial"/>
-          <w:sz w:val="21"/>
-          <w:szCs w:val="21"/>
-          <w:shd w:val="clear" w:color="auto" w:fill="FFFFFF"/>
-        </w:rPr>
-        <w:t>www.kaggle.com</w:t>
-      </w:r>
+          <w:color w:val="454545"/>
+          <w:sz w:val="23"/>
+          <w:szCs w:val="23"/>
+          <w:shd w:val="clear" w:color="auto" w:fill="FFFFFF"/>
+        </w:rPr>
+        <w:t xml:space="preserve">this role would be primarily of someone who can work on large datasets (usually on Hadoop/Spark) with machine learning algorithms, develop predictive models, understand the “theory” – </w:t>
+      </w:r>
+      <w:proofErr w:type="spellStart"/>
       <w:r>
         <w:rPr>
           <w:rFonts w:ascii="Arial" w:hAnsi="Arial" w:cs="Arial"/>
-          <w:sz w:val="21"/>
-          <w:szCs w:val="21"/>
-          <w:shd w:val="clear" w:color="auto" w:fill="FFFFFF"/>
-        </w:rPr>
-        <w:t>”</w:t>
-      </w:r>
-    </w:p>
-    <w:p>
-      <w:pPr>
-        <w:rPr>
-          <w:b/>
-          <w:sz w:val="32"/>
-          <w:szCs w:val="32"/>
-        </w:rPr>
-      </w:pPr>
-    </w:p>
-    <w:p>
-      <w:pPr>
-        <w:rPr>
-          <w:b/>
-          <w:sz w:val="32"/>
-          <w:szCs w:val="32"/>
-        </w:rPr>
-      </w:pPr>
-      <w:r>
-        <w:rPr>
-          <w:b/>
-          <w:bCs/>
-          <w:sz w:val="32"/>
-          <w:szCs w:val="32"/>
-        </w:rPr>
-        <w:t>Rough Breakdown of Tasks:</w:t>
-      </w:r>
-    </w:p>
-    <w:p>
-      <w:pPr>
-        <w:rPr>
-          <w:sz w:val="32"/>
-          <w:szCs w:val="32"/>
-        </w:rPr>
-      </w:pPr>
+          <w:color w:val="454545"/>
+          <w:sz w:val="23"/>
+          <w:szCs w:val="23"/>
+          <w:shd w:val="clear" w:color="auto" w:fill="FFFFFF"/>
+        </w:rPr>
+        <w:t>maths</w:t>
+      </w:r>
+      <w:proofErr w:type="spellEnd"/>
+      <w:r>
+        <w:rPr>
+          <w:rFonts w:ascii="Arial" w:hAnsi="Arial" w:cs="Arial"/>
+          <w:color w:val="454545"/>
+          <w:sz w:val="23"/>
+          <w:szCs w:val="23"/>
+          <w:shd w:val="clear" w:color="auto" w:fill="FFFFFF"/>
+        </w:rPr>
+        <w:t xml:space="preserve"> and stats behind the models and can interpret and explain model behavior in jargon-free language.</w:t>
+      </w:r>
+    </w:p>
+    <w:p>
+      <w:pPr>
+        <w:rPr>
+          <w:rFonts w:ascii="Arial" w:hAnsi="Arial" w:cs="Arial"/>
+          <w:color w:val="454545"/>
+          <w:sz w:val="23"/>
+          <w:szCs w:val="23"/>
+          <w:shd w:val="clear" w:color="auto" w:fill="FFFFFF"/>
+        </w:rPr>
+      </w:pPr>
+      <w:r>
+        <w:rPr>
+          <w:rStyle w:val="Strong"/>
+          <w:rFonts w:ascii="Arial" w:hAnsi="Arial" w:cs="Arial"/>
+          <w:color w:val="454545"/>
+          <w:sz w:val="23"/>
+          <w:szCs w:val="23"/>
+          <w:bdr w:val="none" w:sz="0" w:space="0" w:color="auto" w:frame="1"/>
+          <w:shd w:val="clear" w:color="auto" w:fill="FFFFFF"/>
+        </w:rPr>
+        <w:t>Data Solutions A</w:t>
+      </w:r>
+      <w:r>
+        <w:rPr>
+          <w:rStyle w:val="Strong"/>
+          <w:rFonts w:ascii="Arial" w:hAnsi="Arial" w:cs="Arial"/>
+          <w:color w:val="454545"/>
+          <w:sz w:val="23"/>
+          <w:szCs w:val="23"/>
+          <w:bdr w:val="none" w:sz="0" w:space="0" w:color="auto" w:frame="1"/>
+          <w:shd w:val="clear" w:color="auto" w:fill="FFFFFF"/>
+        </w:rPr>
+        <w:t>rchitect</w:t>
+      </w:r>
+      <w:r>
+        <w:rPr>
+          <w:rFonts w:cstheme="minorHAnsi"/>
+          <w:b/>
+          <w:bCs/>
+          <w:sz w:val="24"/>
+          <w:szCs w:val="24"/>
+        </w:rPr>
+        <w:tab/>
+      </w:r>
+      <w:r>
+        <w:rPr>
+          <w:rFonts w:cstheme="minorHAnsi"/>
+          <w:b/>
+          <w:bCs/>
+          <w:sz w:val="24"/>
+          <w:szCs w:val="24"/>
+        </w:rPr>
+        <w:t xml:space="preserve">Ricardo </w:t>
+      </w:r>
+      <w:proofErr w:type="gramStart"/>
+      <w:r>
+        <w:rPr>
+          <w:rFonts w:cstheme="minorHAnsi"/>
+          <w:b/>
+          <w:bCs/>
+          <w:sz w:val="24"/>
+          <w:szCs w:val="24"/>
+        </w:rPr>
+        <w:t>Tirado</w:t>
+      </w:r>
+      <w:r>
+        <w:rPr>
+          <w:rFonts w:cstheme="minorHAnsi"/>
+          <w:b/>
+          <w:bCs/>
+          <w:sz w:val="24"/>
+          <w:szCs w:val="24"/>
+        </w:rPr>
+        <w:t xml:space="preserve"> </w:t>
+      </w:r>
+      <w:r>
+        <w:rPr>
+          <w:rFonts w:cstheme="minorHAnsi"/>
+          <w:b/>
+          <w:bCs/>
+          <w:sz w:val="24"/>
+          <w:szCs w:val="24"/>
+        </w:rPr>
+        <w:t>:</w:t>
+      </w:r>
+      <w:proofErr w:type="gramEnd"/>
+      <w:r>
+        <w:rPr>
+          <w:rFonts w:cstheme="minorHAnsi"/>
+          <w:b/>
+          <w:bCs/>
+          <w:sz w:val="24"/>
+          <w:szCs w:val="24"/>
+        </w:rPr>
+        <w:t xml:space="preserve"> </w:t>
+      </w:r>
+      <w:r>
+        <w:rPr>
+          <w:rFonts w:ascii="Arial" w:hAnsi="Arial" w:cs="Arial"/>
+          <w:color w:val="454545"/>
+          <w:sz w:val="23"/>
+          <w:szCs w:val="23"/>
+          <w:shd w:val="clear" w:color="auto" w:fill="FFFFFF"/>
+        </w:rPr>
+        <w:t>A data engineer with a range of deep experience across several distributed technologies, and who also has good understanding of service-oriented architecture concepts and web applications</w:t>
+      </w:r>
+      <w:r>
+        <w:rPr>
+          <w:rFonts w:ascii="Arial" w:hAnsi="Arial" w:cs="Arial"/>
+          <w:color w:val="454545"/>
+          <w:sz w:val="23"/>
+          <w:szCs w:val="23"/>
+          <w:shd w:val="clear" w:color="auto" w:fill="FFFFFF"/>
+        </w:rPr>
+        <w:t>.</w:t>
+      </w:r>
+    </w:p>
+    <w:p>
+      <w:pPr>
+        <w:rPr>
+          <w:rFonts w:cstheme="minorHAnsi"/>
+          <w:b/>
+          <w:bCs/>
+          <w:sz w:val="24"/>
+          <w:szCs w:val="24"/>
+        </w:rPr>
+      </w:pPr>
+      <w:r>
+        <w:rPr>
+          <w:rStyle w:val="Strong"/>
+          <w:rFonts w:ascii="Arial" w:hAnsi="Arial" w:cs="Arial"/>
+          <w:color w:val="454545"/>
+          <w:sz w:val="23"/>
+          <w:szCs w:val="23"/>
+          <w:bdr w:val="none" w:sz="0" w:space="0" w:color="auto" w:frame="1"/>
+          <w:shd w:val="clear" w:color="auto" w:fill="FFFFFF"/>
+        </w:rPr>
+        <w:t>Data Engineer / Data Software D</w:t>
+      </w:r>
+      <w:r>
+        <w:rPr>
+          <w:rStyle w:val="Strong"/>
+          <w:rFonts w:ascii="Arial" w:hAnsi="Arial" w:cs="Arial"/>
+          <w:color w:val="454545"/>
+          <w:sz w:val="23"/>
+          <w:szCs w:val="23"/>
+          <w:bdr w:val="none" w:sz="0" w:space="0" w:color="auto" w:frame="1"/>
+          <w:shd w:val="clear" w:color="auto" w:fill="FFFFFF"/>
+        </w:rPr>
+        <w:t>eveloper</w:t>
+      </w:r>
+      <w:r>
+        <w:rPr>
+          <w:rFonts w:cstheme="minorHAnsi"/>
+          <w:b/>
+          <w:bCs/>
+          <w:sz w:val="24"/>
+          <w:szCs w:val="24"/>
+        </w:rPr>
+        <w:t xml:space="preserve"> </w:t>
+      </w:r>
+      <w:proofErr w:type="spellStart"/>
+      <w:r>
+        <w:rPr>
+          <w:rFonts w:cstheme="minorHAnsi"/>
+          <w:b/>
+          <w:bCs/>
+          <w:sz w:val="24"/>
+          <w:szCs w:val="24"/>
+        </w:rPr>
+        <w:t>Kan</w:t>
+      </w:r>
+      <w:proofErr w:type="spellEnd"/>
+      <w:r>
+        <w:rPr>
+          <w:rFonts w:cstheme="minorHAnsi"/>
+          <w:b/>
+          <w:bCs/>
+          <w:sz w:val="24"/>
+          <w:szCs w:val="24"/>
+        </w:rPr>
+        <w:t xml:space="preserve"> </w:t>
+      </w:r>
+      <w:proofErr w:type="gramStart"/>
+      <w:r>
+        <w:rPr>
+          <w:rFonts w:cstheme="minorHAnsi"/>
+          <w:b/>
+          <w:bCs/>
+          <w:sz w:val="24"/>
+          <w:szCs w:val="24"/>
+        </w:rPr>
+        <w:t>Ming</w:t>
+      </w:r>
+      <w:r>
+        <w:rPr>
+          <w:rFonts w:cstheme="minorHAnsi"/>
+          <w:b/>
+          <w:bCs/>
+          <w:sz w:val="24"/>
+          <w:szCs w:val="24"/>
+        </w:rPr>
+        <w:t xml:space="preserve"> </w:t>
+      </w:r>
+      <w:r>
+        <w:rPr>
+          <w:rFonts w:cstheme="minorHAnsi"/>
+          <w:b/>
+          <w:bCs/>
+          <w:sz w:val="24"/>
+          <w:szCs w:val="24"/>
+        </w:rPr>
+        <w:t>:</w:t>
+      </w:r>
+      <w:proofErr w:type="gramEnd"/>
+      <w:r>
+        <w:rPr>
+          <w:rFonts w:cstheme="minorHAnsi"/>
+          <w:b/>
+          <w:bCs/>
+          <w:sz w:val="24"/>
+          <w:szCs w:val="24"/>
+        </w:rPr>
+        <w:t xml:space="preserve"> </w:t>
+      </w:r>
+      <w:r>
+        <w:rPr>
+          <w:rFonts w:ascii="Arial" w:hAnsi="Arial" w:cs="Arial"/>
+          <w:color w:val="454545"/>
+          <w:sz w:val="23"/>
+          <w:szCs w:val="23"/>
+          <w:shd w:val="clear" w:color="auto" w:fill="FFFFFF"/>
+        </w:rPr>
+        <w:t xml:space="preserve">this role is for someone who has good understanding of distributed programming, including </w:t>
+      </w:r>
+      <w:r>
+        <w:rPr>
+          <w:rFonts w:ascii="Arial" w:hAnsi="Arial" w:cs="Arial"/>
+          <w:color w:val="454545"/>
+          <w:sz w:val="23"/>
+          <w:szCs w:val="23"/>
+          <w:shd w:val="clear" w:color="auto" w:fill="FFFFFF"/>
+        </w:rPr>
+        <w:t>infrastructure</w:t>
+      </w:r>
+      <w:r>
+        <w:rPr>
+          <w:rFonts w:ascii="Arial" w:hAnsi="Arial" w:cs="Arial"/>
+          <w:color w:val="454545"/>
+          <w:sz w:val="23"/>
+          <w:szCs w:val="23"/>
+          <w:shd w:val="clear" w:color="auto" w:fill="FFFFFF"/>
+        </w:rPr>
+        <w:t xml:space="preserve"> and architecture. </w:t>
+      </w:r>
+      <w:r>
+        <w:rPr>
+          <w:rFonts w:ascii="Arial" w:hAnsi="Arial" w:cs="Arial"/>
+          <w:color w:val="454545"/>
+          <w:sz w:val="23"/>
+          <w:szCs w:val="23"/>
+          <w:shd w:val="clear" w:color="auto" w:fill="FFFFFF"/>
+        </w:rPr>
+        <w:t>Typically,</w:t>
+      </w:r>
+      <w:r>
+        <w:rPr>
+          <w:rFonts w:ascii="Arial" w:hAnsi="Arial" w:cs="Arial"/>
+          <w:color w:val="454545"/>
+          <w:sz w:val="23"/>
+          <w:szCs w:val="23"/>
+          <w:shd w:val="clear" w:color="auto" w:fill="FFFFFF"/>
+        </w:rPr>
+        <w:t xml:space="preserve"> this person is comfortable with installation of distributed programming frameworks like Hadoop MapReduce/Spark clusters, can code in more than one programming languages like Scala/Python/Java, and knows Unix scripting and SQL.</w:t>
+      </w:r>
+    </w:p>
+    <w:p>
+      <w:pPr>
+        <w:rPr>
+          <w:rFonts w:cstheme="minorHAnsi"/>
+          <w:b/>
+          <w:sz w:val="24"/>
+          <w:szCs w:val="24"/>
+        </w:rPr>
+      </w:pPr>
+      <w:r>
+        <w:rPr>
+          <w:rStyle w:val="Strong"/>
+          <w:rFonts w:ascii="Arial" w:hAnsi="Arial" w:cs="Arial"/>
+          <w:color w:val="454545"/>
+          <w:sz w:val="23"/>
+          <w:szCs w:val="23"/>
+          <w:bdr w:val="none" w:sz="0" w:space="0" w:color="auto" w:frame="1"/>
+          <w:shd w:val="clear" w:color="auto" w:fill="FFFFFF"/>
+        </w:rPr>
+        <w:t>Data Platform Administrator</w:t>
+      </w:r>
+      <w:r>
+        <w:rPr>
+          <w:rFonts w:ascii="Arial" w:hAnsi="Arial" w:cs="Arial"/>
+          <w:b/>
+          <w:color w:val="454545"/>
+          <w:sz w:val="23"/>
+          <w:szCs w:val="23"/>
+          <w:shd w:val="clear" w:color="auto" w:fill="FFFFFF"/>
+        </w:rPr>
+        <w:t> </w:t>
+      </w:r>
+      <w:r>
+        <w:rPr>
+          <w:rFonts w:cstheme="minorHAnsi"/>
+          <w:b/>
+          <w:bCs/>
+          <w:sz w:val="24"/>
+          <w:szCs w:val="24"/>
+        </w:rPr>
+        <w:t>Tiffany</w:t>
+      </w:r>
+      <w:r>
+        <w:rPr>
+          <w:rFonts w:cstheme="minorHAnsi"/>
+          <w:b/>
+          <w:bCs/>
+          <w:sz w:val="24"/>
+          <w:szCs w:val="24"/>
+        </w:rPr>
+        <w:t xml:space="preserve"> </w:t>
+      </w:r>
+      <w:proofErr w:type="gramStart"/>
+      <w:r>
+        <w:rPr>
+          <w:rFonts w:cstheme="minorHAnsi"/>
+          <w:b/>
+          <w:bCs/>
+          <w:sz w:val="24"/>
+          <w:szCs w:val="24"/>
+        </w:rPr>
+        <w:t>Kao</w:t>
+      </w:r>
+      <w:r>
+        <w:rPr>
+          <w:rFonts w:cstheme="minorHAnsi"/>
+          <w:b/>
+          <w:bCs/>
+          <w:sz w:val="24"/>
+          <w:szCs w:val="24"/>
+        </w:rPr>
+        <w:t xml:space="preserve"> </w:t>
+      </w:r>
+      <w:r>
+        <w:rPr>
+          <w:rFonts w:cstheme="minorHAnsi"/>
+          <w:b/>
+          <w:bCs/>
+          <w:sz w:val="24"/>
+          <w:szCs w:val="24"/>
+        </w:rPr>
+        <w:t>:</w:t>
+      </w:r>
+      <w:proofErr w:type="gramEnd"/>
+      <w:r>
+        <w:rPr>
+          <w:rFonts w:cstheme="minorHAnsi"/>
+          <w:b/>
+          <w:bCs/>
+          <w:sz w:val="24"/>
+          <w:szCs w:val="24"/>
+        </w:rPr>
+        <w:t xml:space="preserve"> </w:t>
+      </w:r>
+      <w:r>
+        <w:rPr>
+          <w:rFonts w:cstheme="minorHAnsi"/>
+          <w:b/>
+          <w:bCs/>
+          <w:sz w:val="24"/>
+          <w:szCs w:val="24"/>
+        </w:rPr>
+        <w:t xml:space="preserve"> </w:t>
+      </w:r>
+      <w:r>
+        <w:rPr>
+          <w:rFonts w:ascii="Arial" w:hAnsi="Arial" w:cs="Arial"/>
+          <w:color w:val="454545"/>
+          <w:sz w:val="23"/>
+          <w:szCs w:val="23"/>
+          <w:shd w:val="clear" w:color="auto" w:fill="FFFFFF"/>
+        </w:rPr>
+        <w:t xml:space="preserve">A data engineer who has extensive experience across distributed technologies, especially managing clusters including production </w:t>
+      </w:r>
+      <w:r>
+        <w:rPr>
+          <w:rFonts w:ascii="Arial" w:hAnsi="Arial" w:cs="Arial"/>
+          <w:color w:val="454545"/>
+          <w:sz w:val="23"/>
+          <w:szCs w:val="23"/>
+          <w:shd w:val="clear" w:color="auto" w:fill="FFFFFF"/>
+        </w:rPr>
+        <w:t>environments</w:t>
+      </w:r>
+      <w:r>
+        <w:rPr>
+          <w:rFonts w:ascii="Arial" w:hAnsi="Arial" w:cs="Arial"/>
+          <w:color w:val="454545"/>
+          <w:sz w:val="23"/>
+          <w:szCs w:val="23"/>
+          <w:shd w:val="clear" w:color="auto" w:fill="FFFFFF"/>
+        </w:rPr>
+        <w:t xml:space="preserve"> and good knowledge of cloud computing architectures (public clouds like AWS if using public cloud or OpenStack and Linux sysadmin experience if using private/hybrid clouds)</w:t>
+      </w:r>
     </w:p>
     <w:sectPr>
       <w:pgSz w:w="12240" w:h="15840"/>
@@ -1210,6 +1800,17 @@
     <w:semiHidden/>
     <w:unhideWhenUsed/>
   </w:style>
+  <w:style w:type="character" w:styleId="Strong">
+    <w:name w:val="Strong"/>
+    <w:basedOn w:val="DefaultParagraphFont"/>
+    <w:uiPriority w:val="22"/>
+    <w:qFormat/>
+    <w:rsid w:val="003A0D8B"/>
+    <w:rPr>
+      <w:b/>
+      <w:bCs/>
+    </w:rPr>
+  </w:style>
 </w:styles>
 </file>
 

</xml_diff>

<commit_message>
questions and sourse edited
</commit_message>
<xml_diff>
--- a/Project_1_Team_7.docx
+++ b/Project_1_Team_7.docx
@@ -247,7 +247,25 @@
           <w:sz w:val="24"/>
           <w:szCs w:val="24"/>
         </w:rPr>
-        <w:t xml:space="preserve"> final presentation to make it more visually understandable for consumer to help their </w:t>
+        <w:t xml:space="preserve"> final presentation to make it more visually understandable for consumer</w:t>
+      </w:r>
+      <w:r>
+        <w:rPr>
+          <w:rFonts w:cstheme="minorHAnsi"/>
+          <w:bCs/>
+          <w:sz w:val="24"/>
+          <w:szCs w:val="24"/>
+        </w:rPr>
+        <w:t>s</w:t>
+      </w:r>
+      <w:r>
+        <w:rPr>
+          <w:rFonts w:cstheme="minorHAnsi"/>
+          <w:bCs/>
+          <w:sz w:val="24"/>
+          <w:szCs w:val="24"/>
+        </w:rPr>
+        <w:t xml:space="preserve"> to help their </w:t>
       </w:r>
       <w:r>
         <w:rPr>
@@ -417,20 +435,52 @@
           <w:sz w:val="24"/>
           <w:szCs w:val="24"/>
         </w:rPr>
-        <w:t xml:space="preserve">Does countries has higher </w:t>
-      </w:r>
-      <w:r>
-        <w:rPr>
-          <w:rFonts w:cstheme="minorHAnsi"/>
-          <w:bCs/>
-          <w:sz w:val="24"/>
-          <w:szCs w:val="24"/>
-        </w:rPr>
-        <w:t>level</w:t>
-      </w:r>
-      <w:r>
-        <w:rPr>
-          <w:rFonts w:cstheme="minorHAnsi"/>
+        <w:t xml:space="preserve">Does countries has higher level </w:t>
+      </w:r>
+      <w:r>
+        <w:rPr>
+          <w:rFonts w:cstheme="minorHAnsi"/>
+          <w:bCs/>
+          <w:sz w:val="24"/>
+          <w:szCs w:val="24"/>
+        </w:rPr>
+        <w:t>freedom, also</w:t>
+      </w:r>
+      <w:r>
+        <w:rPr>
+          <w:rFonts w:cstheme="minorHAnsi"/>
+          <w:bCs/>
+          <w:sz w:val="24"/>
+          <w:szCs w:val="24"/>
+        </w:rPr>
+        <w:t xml:space="preserve"> has higher happiness score? Relationship between freedom level and happiness level?</w:t>
+      </w:r>
+    </w:p>
+    <w:p>
+      <w:pPr>
+        <w:jc w:val="both"/>
+        <w:rPr>
+          <w:rFonts w:cstheme="minorHAnsi"/>
+          <w:b/>
+          <w:bCs/>
+          <w:sz w:val="24"/>
+          <w:szCs w:val="24"/>
+        </w:rPr>
+      </w:pPr>
+      <w:r>
+        <w:rPr>
+          <w:rFonts w:cstheme="minorHAnsi"/>
+          <w:b/>
+          <w:bCs/>
+          <w:sz w:val="24"/>
+          <w:szCs w:val="24"/>
+        </w:rPr>
+        <w:t>Question 4 -</w:t>
+      </w:r>
+      <w:r>
+        <w:rPr>
+          <w:rFonts w:cstheme="minorHAnsi"/>
+          <w:b/>
           <w:bCs/>
           <w:sz w:val="24"/>
           <w:szCs w:val="24"/>
@@ -444,16 +494,7 @@
           <w:sz w:val="24"/>
           <w:szCs w:val="24"/>
         </w:rPr>
-        <w:t>freedom, also</w:t>
-      </w:r>
-      <w:r>
-        <w:rPr>
-          <w:rFonts w:cstheme="minorHAnsi"/>
-          <w:bCs/>
-          <w:sz w:val="24"/>
-          <w:szCs w:val="24"/>
-        </w:rPr>
-        <w:t xml:space="preserve"> has higher happiness score? Relationship between freedom level and happiness level?</w:t>
+        <w:t>Does people have higher happiness level, also has higher life expectancy?</w:t>
       </w:r>
     </w:p>
     <w:p>
@@ -475,38 +516,17 @@
           <w:sz w:val="24"/>
           <w:szCs w:val="24"/>
         </w:rPr>
-        <w:t xml:space="preserve">Question 4 – </w:t>
-      </w:r>
-      <w:r>
-        <w:rPr>
-          <w:rFonts w:cstheme="minorHAnsi"/>
-          <w:bCs/>
-          <w:sz w:val="24"/>
-          <w:szCs w:val="24"/>
-        </w:rPr>
-        <w:t>Does people have higher happiness level, also has higher life expectancy?</w:t>
-      </w:r>
-    </w:p>
-    <w:p>
-      <w:pPr>
-        <w:jc w:val="both"/>
-        <w:rPr>
-          <w:rFonts w:cstheme="minorHAnsi"/>
-          <w:b/>
-          <w:bCs/>
-          <w:sz w:val="24"/>
-          <w:szCs w:val="24"/>
-        </w:rPr>
-      </w:pPr>
-      <w:r>
-        <w:rPr>
-          <w:rFonts w:cstheme="minorHAnsi"/>
-          <w:b/>
-          <w:bCs/>
-          <w:sz w:val="24"/>
-          <w:szCs w:val="24"/>
-        </w:rPr>
-        <w:t xml:space="preserve">Question 5 – </w:t>
+        <w:t>Question 5 -</w:t>
+      </w:r>
+      <w:r>
+        <w:rPr>
+          <w:rFonts w:cstheme="minorHAnsi"/>
+          <w:b/>
+          <w:bCs/>
+          <w:sz w:val="24"/>
+          <w:szCs w:val="24"/>
+        </w:rPr>
+        <w:t xml:space="preserve"> </w:t>
       </w:r>
       <w:r>
         <w:rPr>
@@ -620,601 +640,120 @@
         <w:rPr>
           <w:rFonts w:cstheme="minorHAnsi"/>
           <w:b/>
-          <w:sz w:val="24"/>
-          <w:szCs w:val="24"/>
-        </w:rPr>
-      </w:pPr>
-    </w:p>
-    <w:p>
-      <w:pPr>
-        <w:rPr>
-          <w:rFonts w:cstheme="minorHAnsi"/>
-          <w:b/>
-          <w:sz w:val="24"/>
-          <w:szCs w:val="24"/>
-        </w:rPr>
-      </w:pPr>
-    </w:p>
-    <w:p>
-      <w:pPr>
-        <w:rPr>
-          <w:rFonts w:cstheme="minorHAnsi"/>
-          <w:b/>
-          <w:sz w:val="24"/>
-          <w:szCs w:val="24"/>
-        </w:rPr>
-      </w:pPr>
-    </w:p>
-    <w:p>
-      <w:pPr>
-        <w:rPr>
-          <w:rFonts w:cstheme="minorHAnsi"/>
-          <w:b/>
-          <w:sz w:val="24"/>
-          <w:szCs w:val="24"/>
-        </w:rPr>
-      </w:pPr>
-    </w:p>
-    <w:p>
-      <w:pPr>
-        <w:rPr>
-          <w:rFonts w:cstheme="minorHAnsi"/>
-          <w:b/>
-          <w:sz w:val="24"/>
-          <w:szCs w:val="24"/>
-        </w:rPr>
-      </w:pPr>
-    </w:p>
-    <w:p>
-      <w:pPr>
-        <w:rPr>
-          <w:rFonts w:cstheme="minorHAnsi"/>
-          <w:b/>
+          <w:bCs/>
+          <w:sz w:val="24"/>
+          <w:szCs w:val="24"/>
+        </w:rPr>
+      </w:pPr>
+    </w:p>
+    <w:p>
+      <w:pPr>
+        <w:rPr>
+          <w:rFonts w:cstheme="minorHAnsi"/>
+          <w:b/>
+          <w:bCs/>
+          <w:sz w:val="24"/>
+          <w:szCs w:val="24"/>
+        </w:rPr>
+      </w:pPr>
+      <w:r>
+        <w:rPr>
+          <w:rFonts w:cstheme="minorHAnsi"/>
+          <w:b/>
+          <w:bCs/>
+          <w:sz w:val="24"/>
+          <w:szCs w:val="24"/>
+        </w:rPr>
+        <w:t>Rough Breakdown of Tasks:</w:t>
+      </w:r>
+    </w:p>
+    <w:p>
+      <w:pPr>
+        <w:rPr>
+          <w:rFonts w:cstheme="minorHAnsi"/>
+          <w:bCs/>
+          <w:sz w:val="24"/>
+          <w:szCs w:val="24"/>
+        </w:rPr>
+      </w:pPr>
+      <w:r>
+        <w:rPr>
+          <w:rFonts w:cstheme="minorHAnsi"/>
+          <w:bCs/>
+          <w:sz w:val="24"/>
+          <w:szCs w:val="24"/>
+        </w:rPr>
+        <w:t>Sinan Cengiz</w:t>
+      </w:r>
+    </w:p>
+    <w:p>
+      <w:pPr>
+        <w:rPr>
+          <w:rFonts w:cstheme="minorHAnsi"/>
+          <w:bCs/>
+          <w:sz w:val="24"/>
+          <w:szCs w:val="24"/>
+        </w:rPr>
+      </w:pPr>
+      <w:r>
+        <w:rPr>
+          <w:rFonts w:cstheme="minorHAnsi"/>
+          <w:bCs/>
+          <w:sz w:val="24"/>
+          <w:szCs w:val="24"/>
+        </w:rPr>
+        <w:t>Ricardo Tirado</w:t>
+      </w:r>
+    </w:p>
+    <w:p>
+      <w:pPr>
+        <w:rPr>
+          <w:rFonts w:cstheme="minorHAnsi"/>
+          <w:bCs/>
           <w:sz w:val="24"/>
           <w:szCs w:val="24"/>
         </w:rPr>
       </w:pPr>
       <w:bookmarkStart w:id="0" w:name="_GoBack"/>
       <w:bookmarkEnd w:id="0"/>
-    </w:p>
-    <w:p>
-      <w:pPr>
-        <w:rPr>
-          <w:rFonts w:cstheme="minorHAnsi"/>
-          <w:b/>
-          <w:bCs/>
-          <w:sz w:val="24"/>
-          <w:szCs w:val="24"/>
-        </w:rPr>
-      </w:pPr>
-      <w:r>
-        <w:rPr>
-          <w:rFonts w:cstheme="minorHAnsi"/>
-          <w:b/>
-          <w:bCs/>
-          <w:sz w:val="24"/>
-          <w:szCs w:val="24"/>
-        </w:rPr>
-        <w:lastRenderedPageBreak/>
-        <w:t>Rough Breakdown of Tasks:</w:t>
-      </w:r>
-    </w:p>
-    <w:p>
-      <w:pPr>
-        <w:rPr>
-          <w:rFonts w:cstheme="minorHAnsi"/>
-          <w:b/>
-          <w:bCs/>
-          <w:sz w:val="24"/>
-          <w:szCs w:val="24"/>
-        </w:rPr>
-      </w:pPr>
-      <w:r>
-        <w:rPr>
-          <w:rStyle w:val="Strong"/>
-          <w:rFonts w:ascii="Arial" w:hAnsi="Arial" w:cs="Arial"/>
-          <w:color w:val="454545"/>
-          <w:sz w:val="23"/>
-          <w:szCs w:val="23"/>
-          <w:bdr w:val="none" w:sz="0" w:space="0" w:color="auto" w:frame="1"/>
-          <w:shd w:val="clear" w:color="auto" w:fill="FFFFFF"/>
-        </w:rPr>
-        <w:t>Data scientist</w:t>
-      </w:r>
-      <w:r>
-        <w:rPr>
-          <w:rFonts w:ascii="Arial" w:hAnsi="Arial" w:cs="Arial"/>
-          <w:b/>
-          <w:color w:val="454545"/>
-          <w:sz w:val="23"/>
-          <w:szCs w:val="23"/>
-          <w:shd w:val="clear" w:color="auto" w:fill="FFFFFF"/>
-        </w:rPr>
-        <w:t> </w:t>
-      </w:r>
-      <w:r>
-        <w:rPr>
-          <w:rFonts w:cstheme="minorHAnsi"/>
-          <w:b/>
-          <w:bCs/>
-          <w:sz w:val="24"/>
-          <w:szCs w:val="24"/>
-        </w:rPr>
-        <w:t>Sinan Cengiz</w:t>
-      </w:r>
-      <w:r>
-        <w:rPr>
-          <w:rFonts w:cstheme="minorHAnsi"/>
-          <w:b/>
-          <w:bCs/>
-          <w:sz w:val="24"/>
-          <w:szCs w:val="24"/>
-        </w:rPr>
-        <w:tab/>
-        <w:t>:</w:t>
-      </w:r>
-      <w:r>
-        <w:rPr>
-          <w:rFonts w:cstheme="minorHAnsi"/>
-          <w:b/>
-          <w:bCs/>
-          <w:sz w:val="24"/>
-          <w:szCs w:val="24"/>
-        </w:rPr>
-        <w:t xml:space="preserve"> </w:t>
-      </w:r>
-      <w:r>
-        <w:rPr>
-          <w:rFonts w:cstheme="minorHAnsi"/>
-          <w:b/>
-          <w:bCs/>
-          <w:sz w:val="24"/>
-          <w:szCs w:val="24"/>
-        </w:rPr>
-        <w:t xml:space="preserve"> </w:t>
-      </w:r>
-      <w:r>
-        <w:rPr>
-          <w:rFonts w:ascii="Arial" w:hAnsi="Arial" w:cs="Arial"/>
-          <w:color w:val="454545"/>
-          <w:sz w:val="23"/>
-          <w:szCs w:val="23"/>
-          <w:shd w:val="clear" w:color="auto" w:fill="FFFFFF"/>
-        </w:rPr>
-        <w:t xml:space="preserve">this role would be primarily of someone who can work on large datasets (usually on Hadoop/Spark) with machine learning algorithms, develop predictive models, understand the “theory” – </w:t>
-      </w:r>
       <w:proofErr w:type="spellStart"/>
       <w:r>
         <w:rPr>
-          <w:rFonts w:ascii="Arial" w:hAnsi="Arial" w:cs="Arial"/>
-          <w:color w:val="454545"/>
-          <w:sz w:val="23"/>
-          <w:szCs w:val="23"/>
-          <w:shd w:val="clear" w:color="auto" w:fill="FFFFFF"/>
-        </w:rPr>
-        <w:t>maths</w:t>
+          <w:rFonts w:cstheme="minorHAnsi"/>
+          <w:bCs/>
+          <w:sz w:val="24"/>
+          <w:szCs w:val="24"/>
+        </w:rPr>
+        <w:t>Kan</w:t>
       </w:r>
       <w:proofErr w:type="spellEnd"/>
       <w:r>
         <w:rPr>
-          <w:rFonts w:ascii="Arial" w:hAnsi="Arial" w:cs="Arial"/>
-          <w:color w:val="454545"/>
-          <w:sz w:val="23"/>
-          <w:szCs w:val="23"/>
-          <w:shd w:val="clear" w:color="auto" w:fill="FFFFFF"/>
-        </w:rPr>
-        <w:t xml:space="preserve"> and stats behind the models and can interpret and explain model behavior in jargon-free language.</w:t>
-      </w:r>
-    </w:p>
-    <w:p>
-      <w:pPr>
-        <w:rPr>
-          <w:rFonts w:ascii="Arial" w:hAnsi="Arial" w:cs="Arial"/>
-          <w:color w:val="454545"/>
-          <w:sz w:val="23"/>
-          <w:szCs w:val="23"/>
-          <w:shd w:val="clear" w:color="auto" w:fill="FFFFFF"/>
-        </w:rPr>
-      </w:pPr>
-      <w:r>
-        <w:rPr>
-          <w:rStyle w:val="Strong"/>
-          <w:rFonts w:ascii="Arial" w:hAnsi="Arial" w:cs="Arial"/>
-          <w:color w:val="454545"/>
-          <w:sz w:val="23"/>
-          <w:szCs w:val="23"/>
-          <w:bdr w:val="none" w:sz="0" w:space="0" w:color="auto" w:frame="1"/>
-          <w:shd w:val="clear" w:color="auto" w:fill="FFFFFF"/>
-        </w:rPr>
-        <w:t>Data Solutions A</w:t>
-      </w:r>
-      <w:r>
-        <w:rPr>
-          <w:rStyle w:val="Strong"/>
-          <w:rFonts w:ascii="Arial" w:hAnsi="Arial" w:cs="Arial"/>
-          <w:color w:val="454545"/>
-          <w:sz w:val="23"/>
-          <w:szCs w:val="23"/>
-          <w:bdr w:val="none" w:sz="0" w:space="0" w:color="auto" w:frame="1"/>
-          <w:shd w:val="clear" w:color="auto" w:fill="FFFFFF"/>
-        </w:rPr>
-        <w:t>rchitect</w:t>
-      </w:r>
-      <w:r>
-        <w:rPr>
-          <w:rFonts w:cstheme="minorHAnsi"/>
-          <w:b/>
-          <w:bCs/>
-          <w:sz w:val="24"/>
-          <w:szCs w:val="24"/>
-        </w:rPr>
-        <w:tab/>
-      </w:r>
-      <w:r>
-        <w:rPr>
-          <w:rFonts w:cstheme="minorHAnsi"/>
-          <w:b/>
-          <w:bCs/>
-          <w:sz w:val="24"/>
-          <w:szCs w:val="24"/>
-        </w:rPr>
-        <w:t xml:space="preserve">Ricardo </w:t>
-      </w:r>
-      <w:proofErr w:type="gramStart"/>
-      <w:r>
-        <w:rPr>
-          <w:rFonts w:cstheme="minorHAnsi"/>
-          <w:b/>
-          <w:bCs/>
-          <w:sz w:val="24"/>
-          <w:szCs w:val="24"/>
-        </w:rPr>
-        <w:t>Tirado</w:t>
-      </w:r>
-      <w:r>
-        <w:rPr>
-          <w:rFonts w:cstheme="minorHAnsi"/>
-          <w:b/>
-          <w:bCs/>
-          <w:sz w:val="24"/>
-          <w:szCs w:val="24"/>
-        </w:rPr>
-        <w:t xml:space="preserve"> </w:t>
-      </w:r>
-      <w:r>
-        <w:rPr>
-          <w:rFonts w:cstheme="minorHAnsi"/>
-          <w:b/>
-          <w:bCs/>
-          <w:sz w:val="24"/>
-          <w:szCs w:val="24"/>
-        </w:rPr>
-        <w:t>:</w:t>
-      </w:r>
-      <w:proofErr w:type="gramEnd"/>
-      <w:r>
-        <w:rPr>
-          <w:rFonts w:cstheme="minorHAnsi"/>
-          <w:b/>
-          <w:bCs/>
-          <w:sz w:val="24"/>
-          <w:szCs w:val="24"/>
-        </w:rPr>
-        <w:t xml:space="preserve"> </w:t>
-      </w:r>
-      <w:r>
-        <w:rPr>
-          <w:rFonts w:ascii="Arial" w:hAnsi="Arial" w:cs="Arial"/>
-          <w:color w:val="454545"/>
-          <w:sz w:val="23"/>
-          <w:szCs w:val="23"/>
-          <w:shd w:val="clear" w:color="auto" w:fill="FFFFFF"/>
-        </w:rPr>
-        <w:t>A data engineer with a range of deep experience across several distributed technologies, and who also has good understanding of service-oriented architecture concepts and web applications</w:t>
-      </w:r>
-      <w:r>
-        <w:rPr>
-          <w:rFonts w:ascii="Arial" w:hAnsi="Arial" w:cs="Arial"/>
-          <w:color w:val="454545"/>
-          <w:sz w:val="23"/>
-          <w:szCs w:val="23"/>
-          <w:shd w:val="clear" w:color="auto" w:fill="FFFFFF"/>
-        </w:rPr>
-        <w:t>.</w:t>
-      </w:r>
-    </w:p>
-    <w:p>
-      <w:pPr>
-        <w:rPr>
-          <w:rFonts w:cstheme="minorHAnsi"/>
-          <w:b/>
-          <w:bCs/>
-          <w:sz w:val="24"/>
-          <w:szCs w:val="24"/>
-        </w:rPr>
-      </w:pPr>
-      <w:r>
-        <w:rPr>
-          <w:rStyle w:val="Strong"/>
-          <w:rFonts w:ascii="Arial" w:hAnsi="Arial" w:cs="Arial"/>
-          <w:color w:val="454545"/>
-          <w:sz w:val="23"/>
-          <w:szCs w:val="23"/>
-          <w:bdr w:val="none" w:sz="0" w:space="0" w:color="auto" w:frame="1"/>
-          <w:shd w:val="clear" w:color="auto" w:fill="FFFFFF"/>
-        </w:rPr>
-        <w:t>Data Engineer / Data Software D</w:t>
-      </w:r>
-      <w:r>
-        <w:rPr>
-          <w:rStyle w:val="Strong"/>
-          <w:rFonts w:ascii="Arial" w:hAnsi="Arial" w:cs="Arial"/>
-          <w:color w:val="454545"/>
-          <w:sz w:val="23"/>
-          <w:szCs w:val="23"/>
-          <w:bdr w:val="none" w:sz="0" w:space="0" w:color="auto" w:frame="1"/>
-          <w:shd w:val="clear" w:color="auto" w:fill="FFFFFF"/>
-        </w:rPr>
-        <w:t>eveloper</w:t>
-      </w:r>
-      <w:r>
-        <w:rPr>
-          <w:rFonts w:cstheme="minorHAnsi"/>
-          <w:b/>
-          <w:bCs/>
-          <w:sz w:val="24"/>
-          <w:szCs w:val="24"/>
-        </w:rPr>
-        <w:t xml:space="preserve"> </w:t>
-      </w:r>
-      <w:proofErr w:type="spellStart"/>
-      <w:r>
-        <w:rPr>
-          <w:rFonts w:cstheme="minorHAnsi"/>
-          <w:b/>
-          <w:bCs/>
-          <w:sz w:val="24"/>
-          <w:szCs w:val="24"/>
-        </w:rPr>
-        <w:t>Kan</w:t>
-      </w:r>
-      <w:proofErr w:type="spellEnd"/>
-      <w:r>
-        <w:rPr>
-          <w:rFonts w:cstheme="minorHAnsi"/>
-          <w:b/>
-          <w:bCs/>
-          <w:sz w:val="24"/>
-          <w:szCs w:val="24"/>
-        </w:rPr>
-        <w:t xml:space="preserve"> </w:t>
-      </w:r>
-      <w:proofErr w:type="gramStart"/>
-      <w:r>
-        <w:rPr>
-          <w:rFonts w:cstheme="minorHAnsi"/>
-          <w:b/>
-          <w:bCs/>
-          <w:sz w:val="24"/>
-          <w:szCs w:val="24"/>
-        </w:rPr>
-        <w:t>Ming</w:t>
-      </w:r>
-      <w:r>
-        <w:rPr>
-          <w:rFonts w:cstheme="minorHAnsi"/>
-          <w:b/>
-          <w:bCs/>
-          <w:sz w:val="24"/>
-          <w:szCs w:val="24"/>
-        </w:rPr>
-        <w:t xml:space="preserve"> </w:t>
-      </w:r>
-      <w:r>
-        <w:rPr>
-          <w:rFonts w:cstheme="minorHAnsi"/>
-          <w:b/>
-          <w:bCs/>
-          <w:sz w:val="24"/>
-          <w:szCs w:val="24"/>
-        </w:rPr>
-        <w:t>:</w:t>
-      </w:r>
-      <w:proofErr w:type="gramEnd"/>
-      <w:r>
-        <w:rPr>
-          <w:rFonts w:cstheme="minorHAnsi"/>
-          <w:b/>
-          <w:bCs/>
-          <w:sz w:val="24"/>
-          <w:szCs w:val="24"/>
-        </w:rPr>
-        <w:t xml:space="preserve"> </w:t>
-      </w:r>
-      <w:r>
-        <w:rPr>
-          <w:rFonts w:ascii="Arial" w:hAnsi="Arial" w:cs="Arial"/>
-          <w:color w:val="454545"/>
-          <w:sz w:val="23"/>
-          <w:szCs w:val="23"/>
-          <w:shd w:val="clear" w:color="auto" w:fill="FFFFFF"/>
-        </w:rPr>
-        <w:t xml:space="preserve">this role is for someone who has good understanding of distributed programming, including </w:t>
-      </w:r>
-      <w:r>
-        <w:rPr>
-          <w:rFonts w:ascii="Arial" w:hAnsi="Arial" w:cs="Arial"/>
-          <w:color w:val="454545"/>
-          <w:sz w:val="23"/>
-          <w:szCs w:val="23"/>
-          <w:shd w:val="clear" w:color="auto" w:fill="FFFFFF"/>
-        </w:rPr>
-        <w:t>infrastructure</w:t>
-      </w:r>
-      <w:r>
-        <w:rPr>
-          <w:rFonts w:ascii="Arial" w:hAnsi="Arial" w:cs="Arial"/>
-          <w:color w:val="454545"/>
-          <w:sz w:val="23"/>
-          <w:szCs w:val="23"/>
-          <w:shd w:val="clear" w:color="auto" w:fill="FFFFFF"/>
-        </w:rPr>
-        <w:t xml:space="preserve"> and architecture. </w:t>
-      </w:r>
-      <w:r>
-        <w:rPr>
-          <w:rFonts w:ascii="Arial" w:hAnsi="Arial" w:cs="Arial"/>
-          <w:color w:val="454545"/>
-          <w:sz w:val="23"/>
-          <w:szCs w:val="23"/>
-          <w:shd w:val="clear" w:color="auto" w:fill="FFFFFF"/>
-        </w:rPr>
-        <w:t>Typically,</w:t>
-      </w:r>
-      <w:r>
-        <w:rPr>
-          <w:rFonts w:ascii="Arial" w:hAnsi="Arial" w:cs="Arial"/>
-          <w:color w:val="454545"/>
-          <w:sz w:val="23"/>
-          <w:szCs w:val="23"/>
-          <w:shd w:val="clear" w:color="auto" w:fill="FFFFFF"/>
-        </w:rPr>
-        <w:t xml:space="preserve"> this person is comfortable with installation of distributed programming frameworks like Hadoop MapReduce/Spark clusters, can code in more than one programming languages like Scala/Python/Java, and knows Unix scripting and SQL.</w:t>
-      </w:r>
-    </w:p>
-    <w:p>
-      <w:pPr>
-        <w:rPr>
-          <w:rFonts w:cstheme="minorHAnsi"/>
-          <w:b/>
-          <w:sz w:val="24"/>
-          <w:szCs w:val="24"/>
-        </w:rPr>
-      </w:pPr>
-      <w:r>
-        <w:rPr>
-          <w:rStyle w:val="Strong"/>
-          <w:rFonts w:ascii="Arial" w:hAnsi="Arial" w:cs="Arial"/>
-          <w:color w:val="454545"/>
-          <w:sz w:val="23"/>
-          <w:szCs w:val="23"/>
-          <w:bdr w:val="none" w:sz="0" w:space="0" w:color="auto" w:frame="1"/>
-          <w:shd w:val="clear" w:color="auto" w:fill="FFFFFF"/>
-        </w:rPr>
-        <w:t>Data Platform Administrator</w:t>
-      </w:r>
-      <w:r>
-        <w:rPr>
-          <w:rFonts w:ascii="Arial" w:hAnsi="Arial" w:cs="Arial"/>
-          <w:b/>
-          <w:color w:val="454545"/>
-          <w:sz w:val="23"/>
-          <w:szCs w:val="23"/>
-          <w:shd w:val="clear" w:color="auto" w:fill="FFFFFF"/>
-        </w:rPr>
-        <w:t> </w:t>
-      </w:r>
-      <w:r>
-        <w:rPr>
-          <w:rFonts w:cstheme="minorHAnsi"/>
-          <w:b/>
-          <w:bCs/>
-          <w:sz w:val="24"/>
-          <w:szCs w:val="24"/>
-        </w:rPr>
-        <w:t>Tiffany</w:t>
-      </w:r>
-      <w:r>
-        <w:rPr>
-          <w:rFonts w:cstheme="minorHAnsi"/>
-          <w:b/>
-          <w:bCs/>
-          <w:sz w:val="24"/>
-          <w:szCs w:val="24"/>
-        </w:rPr>
-        <w:t xml:space="preserve"> </w:t>
-      </w:r>
-      <w:proofErr w:type="gramStart"/>
-      <w:r>
-        <w:rPr>
-          <w:rFonts w:cstheme="minorHAnsi"/>
-          <w:b/>
-          <w:bCs/>
-          <w:sz w:val="24"/>
-          <w:szCs w:val="24"/>
-        </w:rPr>
-        <w:t>Kao</w:t>
-      </w:r>
-      <w:r>
-        <w:rPr>
-          <w:rFonts w:cstheme="minorHAnsi"/>
-          <w:b/>
-          <w:bCs/>
-          <w:sz w:val="24"/>
-          <w:szCs w:val="24"/>
-        </w:rPr>
-        <w:t xml:space="preserve"> </w:t>
-      </w:r>
-      <w:r>
-        <w:rPr>
-          <w:rFonts w:cstheme="minorHAnsi"/>
-          <w:b/>
-          <w:bCs/>
-          <w:sz w:val="24"/>
-          <w:szCs w:val="24"/>
-        </w:rPr>
-        <w:t>:</w:t>
-      </w:r>
-      <w:proofErr w:type="gramEnd"/>
-      <w:r>
-        <w:rPr>
-          <w:rFonts w:cstheme="minorHAnsi"/>
-          <w:b/>
-          <w:bCs/>
-          <w:sz w:val="24"/>
-          <w:szCs w:val="24"/>
-        </w:rPr>
-        <w:t xml:space="preserve"> </w:t>
-      </w:r>
-      <w:r>
-        <w:rPr>
-          <w:rFonts w:cstheme="minorHAnsi"/>
-          <w:b/>
-          <w:bCs/>
-          <w:sz w:val="24"/>
-          <w:szCs w:val="24"/>
-        </w:rPr>
-        <w:t xml:space="preserve"> </w:t>
-      </w:r>
-      <w:r>
-        <w:rPr>
-          <w:rFonts w:ascii="Arial" w:hAnsi="Arial" w:cs="Arial"/>
-          <w:color w:val="454545"/>
-          <w:sz w:val="23"/>
-          <w:szCs w:val="23"/>
-          <w:shd w:val="clear" w:color="auto" w:fill="FFFFFF"/>
-        </w:rPr>
-        <w:t xml:space="preserve">A data engineer who has extensive experience across distributed technologies, especially managing clusters including production </w:t>
-      </w:r>
-      <w:r>
-        <w:rPr>
-          <w:rFonts w:ascii="Arial" w:hAnsi="Arial" w:cs="Arial"/>
-          <w:color w:val="454545"/>
-          <w:sz w:val="23"/>
-          <w:szCs w:val="23"/>
-          <w:shd w:val="clear" w:color="auto" w:fill="FFFFFF"/>
-        </w:rPr>
-        <w:t>environments</w:t>
-      </w:r>
-      <w:r>
-        <w:rPr>
-          <w:rFonts w:ascii="Arial" w:hAnsi="Arial" w:cs="Arial"/>
-          <w:color w:val="454545"/>
-          <w:sz w:val="23"/>
-          <w:szCs w:val="23"/>
-          <w:shd w:val="clear" w:color="auto" w:fill="FFFFFF"/>
-        </w:rPr>
-        <w:t xml:space="preserve"> and good knowledge of cloud computing architectures (public clouds like AWS if using public cloud or OpenStack and Linux sysadmin experience if using private/hybrid clouds)</w:t>
+          <w:rFonts w:cstheme="minorHAnsi"/>
+          <w:bCs/>
+          <w:sz w:val="24"/>
+          <w:szCs w:val="24"/>
+        </w:rPr>
+        <w:t xml:space="preserve"> Ming</w:t>
+      </w:r>
+    </w:p>
+    <w:p>
+      <w:pPr>
+        <w:rPr>
+          <w:rFonts w:cstheme="minorHAnsi"/>
+          <w:b/>
+          <w:sz w:val="24"/>
+          <w:szCs w:val="24"/>
+        </w:rPr>
+      </w:pPr>
+      <w:r>
+        <w:rPr>
+          <w:rFonts w:cstheme="minorHAnsi"/>
+          <w:bCs/>
+          <w:sz w:val="24"/>
+          <w:szCs w:val="24"/>
+        </w:rPr>
+        <w:t>Tiffany Kao</w:t>
       </w:r>
     </w:p>
     <w:sectPr>

</xml_diff>

<commit_message>
word bank added to data sources
</commit_message>
<xml_diff>
--- a/Project_1_Team_7.docx
+++ b/Project_1_Team_7.docx
@@ -29,18 +29,6 @@
         <w:jc w:val="center"/>
         <w:rPr>
           <w:rFonts w:cstheme="minorHAnsi"/>
-          <w:b/>
-          <w:bCs/>
-          <w:sz w:val="24"/>
-          <w:szCs w:val="24"/>
-        </w:rPr>
-      </w:pPr>
-    </w:p>
-    <w:p>
-      <w:pPr>
-        <w:jc w:val="center"/>
-        <w:rPr>
-          <w:rFonts w:cstheme="minorHAnsi"/>
           <w:bCs/>
           <w:sz w:val="24"/>
           <w:szCs w:val="24"/>
@@ -164,16 +152,6 @@
     </w:p>
     <w:p>
       <w:pPr>
-        <w:rPr>
-          <w:rFonts w:cstheme="minorHAnsi"/>
-          <w:bCs/>
-          <w:sz w:val="24"/>
-          <w:szCs w:val="24"/>
-        </w:rPr>
-      </w:pPr>
-    </w:p>
-    <w:p>
-      <w:pPr>
         <w:jc w:val="both"/>
         <w:rPr>
           <w:rFonts w:cstheme="minorHAnsi"/>
@@ -608,23 +586,97 @@
     </w:p>
     <w:p>
       <w:pPr>
-        <w:rPr>
-          <w:rFonts w:cstheme="minorHAnsi"/>
-          <w:b/>
-          <w:bCs/>
-          <w:sz w:val="24"/>
-          <w:szCs w:val="24"/>
-        </w:rPr>
-      </w:pPr>
-    </w:p>
-    <w:p>
-      <w:pPr>
-        <w:rPr>
-          <w:rFonts w:cstheme="minorHAnsi"/>
-          <w:b/>
-          <w:bCs/>
-          <w:sz w:val="24"/>
-          <w:szCs w:val="24"/>
+        <w:jc w:val="both"/>
+        <w:rPr>
+          <w:rFonts w:cstheme="minorHAnsi"/>
+          <w:b/>
+          <w:bCs/>
+          <w:sz w:val="24"/>
+          <w:szCs w:val="24"/>
+        </w:rPr>
+      </w:pPr>
+      <w:r>
+        <w:rPr>
+          <w:rFonts w:cstheme="minorHAnsi"/>
+          <w:b/>
+          <w:bCs/>
+          <w:sz w:val="24"/>
+          <w:szCs w:val="24"/>
+        </w:rPr>
+        <w:t>Question 7 -</w:t>
+      </w:r>
+      <w:r>
+        <w:rPr>
+          <w:rFonts w:cstheme="minorHAnsi"/>
+          <w:b/>
+          <w:bCs/>
+          <w:sz w:val="24"/>
+          <w:szCs w:val="24"/>
+        </w:rPr>
+        <w:t xml:space="preserve"> </w:t>
+      </w:r>
+    </w:p>
+    <w:p>
+      <w:pPr>
+        <w:jc w:val="both"/>
+        <w:rPr>
+          <w:rFonts w:cstheme="minorHAnsi"/>
+          <w:b/>
+          <w:bCs/>
+          <w:sz w:val="24"/>
+          <w:szCs w:val="24"/>
+        </w:rPr>
+      </w:pPr>
+      <w:r>
+        <w:rPr>
+          <w:rFonts w:cstheme="minorHAnsi"/>
+          <w:b/>
+          <w:bCs/>
+          <w:sz w:val="24"/>
+          <w:szCs w:val="24"/>
+        </w:rPr>
+        <w:t xml:space="preserve">Question 8 </w:t>
+      </w:r>
+      <w:r>
+        <w:rPr>
+          <w:rFonts w:cstheme="minorHAnsi"/>
+          <w:b/>
+          <w:bCs/>
+          <w:sz w:val="24"/>
+          <w:szCs w:val="24"/>
+        </w:rPr>
+        <w:t>–</w:t>
+      </w:r>
+      <w:r>
+        <w:rPr>
+          <w:rFonts w:cstheme="minorHAnsi"/>
+          <w:b/>
+          <w:bCs/>
+          <w:sz w:val="24"/>
+          <w:szCs w:val="24"/>
+        </w:rPr>
+        <w:t xml:space="preserve"> </w:t>
+      </w:r>
+    </w:p>
+    <w:p>
+      <w:pPr>
+        <w:jc w:val="both"/>
+        <w:rPr>
+          <w:rFonts w:cstheme="minorHAnsi"/>
+          <w:b/>
+          <w:bCs/>
+          <w:sz w:val="24"/>
+          <w:szCs w:val="24"/>
+        </w:rPr>
+      </w:pPr>
+    </w:p>
+    <w:p>
+      <w:pPr>
+        <w:rPr>
+          <w:rFonts w:cstheme="minorHAnsi"/>
+          <w:sz w:val="24"/>
+          <w:szCs w:val="24"/>
+          <w:shd w:val="clear" w:color="auto" w:fill="FFFFFF"/>
         </w:rPr>
       </w:pPr>
       <w:r>
@@ -662,8 +714,31 @@
           <w:szCs w:val="24"/>
           <w:shd w:val="clear" w:color="auto" w:fill="FFFFFF"/>
         </w:rPr>
-        <w:t xml:space="preserve"> “</w:t>
-      </w:r>
+        <w:t xml:space="preserve"> </w:t>
+      </w:r>
+      <w:hyperlink r:id="rId5" w:history="1">
+        <w:r>
+          <w:rPr>
+            <w:rStyle w:val="Hyperlink"/>
+            <w:rFonts w:cstheme="minorHAnsi"/>
+            <w:sz w:val="24"/>
+            <w:szCs w:val="24"/>
+            <w:shd w:val="clear" w:color="auto" w:fill="FFFFFF"/>
+          </w:rPr>
+          <w:t>https://www.kaggle.com/unsdsn/world-happiness</w:t>
+        </w:r>
+      </w:hyperlink>
+    </w:p>
+    <w:p>
+      <w:pPr>
+        <w:rPr>
+          <w:rFonts w:cstheme="minorHAnsi"/>
+          <w:b/>
+          <w:bCs/>
+          <w:sz w:val="24"/>
+          <w:szCs w:val="24"/>
+        </w:rPr>
+      </w:pPr>
       <w:r>
         <w:rPr>
           <w:rFonts w:cstheme="minorHAnsi"/>
@@ -671,9 +746,9 @@
           <w:szCs w:val="24"/>
           <w:shd w:val="clear" w:color="auto" w:fill="FFFFFF"/>
         </w:rPr>
-        <w:t>https://www.kaggle.com/</w:t>
-      </w:r>
-      <w:proofErr w:type="spellStart"/>
+        <w:t xml:space="preserve">World Bank open data </w:t>
+      </w:r>
+      <w:proofErr w:type="gramStart"/>
       <w:r>
         <w:rPr>
           <w:rFonts w:cstheme="minorHAnsi"/>
@@ -681,9 +756,9 @@
           <w:szCs w:val="24"/>
           <w:shd w:val="clear" w:color="auto" w:fill="FFFFFF"/>
         </w:rPr>
-        <w:t>unsdsn</w:t>
-      </w:r>
-      <w:proofErr w:type="spellEnd"/>
+        <w:t>sources :</w:t>
+      </w:r>
+      <w:proofErr w:type="gramEnd"/>
       <w:r>
         <w:rPr>
           <w:rFonts w:cstheme="minorHAnsi"/>
@@ -691,7 +766,7 @@
           <w:szCs w:val="24"/>
           <w:shd w:val="clear" w:color="auto" w:fill="FFFFFF"/>
         </w:rPr>
-        <w:t>/world-happiness</w:t>
+        <w:t xml:space="preserve"> </w:t>
       </w:r>
       <w:r>
         <w:rPr>
@@ -700,19 +775,21 @@
           <w:szCs w:val="24"/>
           <w:shd w:val="clear" w:color="auto" w:fill="FFFFFF"/>
         </w:rPr>
-        <w:t>”</w:t>
-      </w:r>
-    </w:p>
-    <w:p>
-      <w:pPr>
-        <w:rPr>
-          <w:rFonts w:cstheme="minorHAnsi"/>
-          <w:b/>
-          <w:bCs/>
-          <w:sz w:val="24"/>
-          <w:szCs w:val="24"/>
-        </w:rPr>
-      </w:pPr>
+        <w:t>http://databank.worldbank.org/data/reports.aspx?</w:t>
+      </w:r>
+    </w:p>
+    <w:p>
+      <w:pPr>
+        <w:rPr>
+          <w:rFonts w:cstheme="minorHAnsi"/>
+          <w:b/>
+          <w:bCs/>
+          <w:sz w:val="24"/>
+          <w:szCs w:val="24"/>
+        </w:rPr>
+      </w:pPr>
+      <w:bookmarkStart w:id="0" w:name="_GoBack"/>
+      <w:bookmarkEnd w:id="0"/>
     </w:p>
     <w:p>
       <w:pPr>
@@ -879,6 +956,7 @@
           <w:sz w:val="24"/>
           <w:szCs w:val="24"/>
         </w:rPr>
+        <w:lastRenderedPageBreak/>
         <w:t>Tiffany Kao</w:t>
       </w:r>
       <w:r>
@@ -891,8 +969,6 @@
         <w:tab/>
         <w:t>:</w:t>
       </w:r>
-      <w:bookmarkStart w:id="0" w:name="_GoBack"/>
-      <w:bookmarkEnd w:id="0"/>
     </w:p>
     <w:sectPr>
       <w:pgSz w:w="12240" w:h="15840"/>
@@ -1488,6 +1564,29 @@
       <w:bCs/>
     </w:rPr>
   </w:style>
+  <w:style w:type="character" w:styleId="Hyperlink">
+    <w:name w:val="Hyperlink"/>
+    <w:basedOn w:val="DefaultParagraphFont"/>
+    <w:uiPriority w:val="99"/>
+    <w:unhideWhenUsed/>
+    <w:rsid w:val="00046EA9"/>
+    <w:rPr>
+      <w:color w:val="0563C1" w:themeColor="hyperlink"/>
+      <w:u w:val="single"/>
+    </w:rPr>
+  </w:style>
+  <w:style w:type="character" w:styleId="UnresolvedMention">
+    <w:name w:val="Unresolved Mention"/>
+    <w:basedOn w:val="DefaultParagraphFont"/>
+    <w:uiPriority w:val="99"/>
+    <w:semiHidden/>
+    <w:unhideWhenUsed/>
+    <w:rsid w:val="00046EA9"/>
+    <w:rPr>
+      <w:color w:val="808080"/>
+      <w:shd w:val="clear" w:color="auto" w:fill="E6E6E6"/>
+    </w:rPr>
+  </w:style>
 </w:styles>
 </file>
 

</xml_diff>